<commit_message>
Updated plan with more info, questions and ideas
</commit_message>
<xml_diff>
--- a/Document/Plan.docx
+++ b/Document/Plan.docx
@@ -16,29 +16,46 @@
         <w:sym w:font="Wingdings" w:char="F0E0"/>
       </w:r>
       <w:r>
-        <w:t xml:space="preserve"> data </w:t>
-      </w:r>
-      <w:proofErr w:type="spellStart"/>
-      <w:r>
-        <w:t>preprocessing</w:t>
-      </w:r>
-      <w:proofErr w:type="spellEnd"/>
+        <w:t xml:space="preserve"> data preprocessing</w:t>
+      </w:r>
+      <w:r>
+        <w:t xml:space="preserve"> (</w:t>
+      </w:r>
+      <w:r>
+        <w:t xml:space="preserve"> find all trends/seasonalities/irregularities</w:t>
+      </w:r>
+      <w:r>
+        <w:t xml:space="preserve"> and</w:t>
+      </w:r>
+      <w:r>
+        <w:t xml:space="preserve"> turn to </w:t>
+      </w:r>
+      <w:r>
+        <w:t>stationary</w:t>
+      </w:r>
+      <w:r>
+        <w:t>, normalize</w:t>
+      </w:r>
+      <w:r>
+        <w:t>)</w:t>
+      </w:r>
       <w:r>
         <w:t>, Feature engineering</w:t>
       </w:r>
       <w:r>
+        <w:t xml:space="preserve"> (</w:t>
+      </w:r>
+      <w:r>
+        <w:t>use MDI,…),</w:t>
+      </w:r>
+      <w:r>
+        <w:t>exploratory analysis</w:t>
+      </w:r>
+      <w:r>
         <w:sym w:font="Wingdings" w:char="F0E0"/>
       </w:r>
       <w:r>
-        <w:t xml:space="preserve">Validation, model selection, </w:t>
-      </w:r>
-      <w:proofErr w:type="spellStart"/>
-      <w:r>
-        <w:t>hyperparam</w:t>
-      </w:r>
-      <w:proofErr w:type="spellEnd"/>
-      <w:r>
-        <w:t xml:space="preserve"> tuning, solving competition</w:t>
+        <w:t>Validation, model selection, hyperparam tuning, solving competition</w:t>
       </w:r>
     </w:p>
     <w:p/>
@@ -54,167 +71,552 @@
           <w:b/>
           <w:bCs/>
         </w:rPr>
-        <w:t xml:space="preserve">1. </w:t>
-      </w:r>
-      <w:r>
-        <w:rPr>
+        <w:t>1. Visualization</w:t>
+      </w:r>
+    </w:p>
+    <w:p>
+      <w:r>
+        <w:t>Sales per day</w:t>
+      </w:r>
+    </w:p>
+    <w:p>
+      <w:r>
+        <w:t>Sales per month</w:t>
+      </w:r>
+    </w:p>
+    <w:p>
+      <w:r>
+        <w:t>Sales per year</w:t>
+      </w:r>
+    </w:p>
+    <w:p>
+      <w:r>
+        <w:t>Sales per season</w:t>
+      </w:r>
+    </w:p>
+    <w:p>
+      <w:r>
+        <w:t>Sales per store</w:t>
+      </w:r>
+    </w:p>
+    <w:p>
+      <w:r>
+        <w:t xml:space="preserve">Sales per beer </w:t>
+      </w:r>
+    </w:p>
+    <w:p>
+      <w:r>
+        <w:t xml:space="preserve">Sales per Segment </w:t>
+      </w:r>
+    </w:p>
+    <w:p>
+      <w:r>
+        <w:t>Sales per Pack</w:t>
+      </w:r>
+    </w:p>
+    <w:p>
+      <w:r>
+        <w:t>Sales per product</w:t>
+      </w:r>
+    </w:p>
+    <w:p>
+      <w:r>
+        <w:t>Sales per Brand</w:t>
+      </w:r>
+    </w:p>
+    <w:p>
+      <w:r>
+        <w:t>Sales per Volume</w:t>
+      </w:r>
+    </w:p>
+    <w:p>
+      <w:r>
+        <w:tab/>
+      </w:r>
+      <w:r>
+        <w:tab/>
+        <w:t>And all combinations if useful</w:t>
+      </w:r>
+    </w:p>
+    <w:p/>
+    <w:p>
+      <w:pPr>
+        <w:pStyle w:val="NormalWeb"/>
+        <w:spacing w:before="0" w:beforeAutospacing="0" w:after="0" w:afterAutospacing="0"/>
+        <w:textAlignment w:val="baseline"/>
+        <w:rPr>
+          <w:lang w:val="en-US"/>
+        </w:rPr>
+      </w:pPr>
+      <w:r>
+        <w:rPr>
+          <w:lang w:val="en-US"/>
+        </w:rPr>
+        <w:br w:type="page"/>
+      </w:r>
+    </w:p>
+    <w:p>
+      <w:pPr>
+        <w:pStyle w:val="NormalWeb"/>
+        <w:spacing w:before="0" w:beforeAutospacing="0" w:after="0" w:afterAutospacing="0"/>
+        <w:textAlignment w:val="baseline"/>
+        <w:rPr>
+          <w:rFonts w:ascii="mont-light" w:hAnsi="mont-light"/>
+          <w:color w:val="000000"/>
+          <w:spacing w:val="3"/>
+          <w:sz w:val="27"/>
+          <w:szCs w:val="27"/>
+          <w:lang w:val="en-US"/>
+        </w:rPr>
+      </w:pPr>
+      <w:r>
+        <w:rPr>
+          <w:rFonts w:ascii="mont-light" w:hAnsi="mont-light"/>
+          <w:color w:val="000000"/>
+          <w:spacing w:val="3"/>
+          <w:sz w:val="27"/>
+          <w:szCs w:val="27"/>
+          <w:lang w:val="en-US"/>
+        </w:rPr>
+        <w:lastRenderedPageBreak/>
+        <w:t>Speaking of applying a suitable model for time series forecasting, it is important to understand the </w:t>
+      </w:r>
+      <w:r>
+        <w:rPr>
+          <w:rStyle w:val="Strong"/>
+          <w:rFonts w:ascii="mont-light" w:hAnsi="mont-light"/>
+          <w:color w:val="000000"/>
+          <w:spacing w:val="3"/>
+          <w:sz w:val="27"/>
+          <w:szCs w:val="27"/>
+          <w:bdr w:val="none" w:sz="0" w:space="0" w:color="auto" w:frame="1"/>
+          <w:lang w:val="en-US"/>
+        </w:rPr>
+        <w:t>components of the time series data</w:t>
+      </w:r>
+      <w:r>
+        <w:rPr>
+          <w:rFonts w:ascii="mont-light" w:hAnsi="mont-light"/>
+          <w:color w:val="000000"/>
+          <w:spacing w:val="3"/>
+          <w:sz w:val="27"/>
+          <w:szCs w:val="27"/>
+          <w:lang w:val="en-US"/>
+        </w:rPr>
+        <w:t>:</w:t>
+      </w:r>
+    </w:p>
+    <w:p>
+      <w:pPr>
+        <w:pStyle w:val="NormalWeb"/>
+        <w:spacing w:before="0" w:beforeAutospacing="0" w:after="0" w:afterAutospacing="0"/>
+        <w:textAlignment w:val="baseline"/>
+        <w:rPr>
+          <w:rFonts w:ascii="mont-light" w:hAnsi="mont-light"/>
+          <w:color w:val="000000"/>
+          <w:spacing w:val="3"/>
+          <w:sz w:val="27"/>
+          <w:szCs w:val="27"/>
+          <w:lang w:val="en-US"/>
+        </w:rPr>
+      </w:pPr>
+      <w:r>
+        <w:rPr>
+          <w:rStyle w:val="Strong"/>
+          <w:rFonts w:ascii="Segoe UI Emoji" w:hAnsi="Segoe UI Emoji" w:cs="Segoe UI Emoji"/>
+          <w:color w:val="000000"/>
+          <w:spacing w:val="3"/>
+          <w:sz w:val="27"/>
+          <w:szCs w:val="27"/>
+          <w:bdr w:val="none" w:sz="0" w:space="0" w:color="auto" w:frame="1"/>
+          <w:lang w:val="en-US"/>
+        </w:rPr>
+        <w:t>✔</w:t>
+      </w:r>
+      <w:r>
+        <w:rPr>
+          <w:rStyle w:val="Strong"/>
+          <w:rFonts w:ascii="mont-light" w:hAnsi="mont-light"/>
+          <w:color w:val="000000"/>
+          <w:spacing w:val="3"/>
+          <w:sz w:val="27"/>
+          <w:szCs w:val="27"/>
+          <w:bdr w:val="none" w:sz="0" w:space="0" w:color="auto" w:frame="1"/>
+          <w:lang w:val="en-US"/>
+        </w:rPr>
+        <w:t>Trends</w:t>
+      </w:r>
+      <w:r>
+        <w:rPr>
+          <w:rFonts w:ascii="mont-light" w:hAnsi="mont-light"/>
+          <w:color w:val="000000"/>
+          <w:spacing w:val="3"/>
+          <w:sz w:val="27"/>
+          <w:szCs w:val="27"/>
+          <w:lang w:val="en-US"/>
+        </w:rPr>
+        <w:t> (to describe increasing or decreasing behavior of the time series frequently presented in linear modes).</w:t>
+      </w:r>
+    </w:p>
+    <w:p>
+      <w:pPr>
+        <w:pStyle w:val="NormalWeb"/>
+        <w:spacing w:before="0" w:beforeAutospacing="0" w:after="0" w:afterAutospacing="0"/>
+        <w:textAlignment w:val="baseline"/>
+        <w:rPr>
+          <w:rFonts w:ascii="mont-light" w:hAnsi="mont-light"/>
+          <w:color w:val="000000"/>
+          <w:spacing w:val="3"/>
+          <w:sz w:val="27"/>
+          <w:szCs w:val="27"/>
+          <w:lang w:val="en-US"/>
+        </w:rPr>
+      </w:pPr>
+      <w:r>
+        <w:rPr>
+          <w:rStyle w:val="Strong"/>
+          <w:rFonts w:ascii="Segoe UI Emoji" w:hAnsi="Segoe UI Emoji" w:cs="Segoe UI Emoji"/>
+          <w:color w:val="000000"/>
+          <w:spacing w:val="3"/>
+          <w:sz w:val="27"/>
+          <w:szCs w:val="27"/>
+          <w:bdr w:val="none" w:sz="0" w:space="0" w:color="auto" w:frame="1"/>
+          <w:lang w:val="en-US"/>
+        </w:rPr>
+        <w:t>✔</w:t>
+      </w:r>
+      <w:r>
+        <w:rPr>
+          <w:rStyle w:val="Strong"/>
+          <w:rFonts w:ascii="mont-light" w:hAnsi="mont-light"/>
+          <w:color w:val="000000"/>
+          <w:spacing w:val="3"/>
+          <w:sz w:val="27"/>
+          <w:szCs w:val="27"/>
+          <w:bdr w:val="none" w:sz="0" w:space="0" w:color="auto" w:frame="1"/>
+          <w:lang w:val="en-US"/>
+        </w:rPr>
+        <w:t>Seasonality</w:t>
+      </w:r>
+      <w:r>
+        <w:rPr>
+          <w:rFonts w:ascii="mont-light" w:hAnsi="mont-light"/>
+          <w:color w:val="000000"/>
+          <w:spacing w:val="3"/>
+          <w:sz w:val="27"/>
+          <w:szCs w:val="27"/>
+          <w:lang w:val="en-US"/>
+        </w:rPr>
+        <w:t> (to highlight the repeating pattern of cycles of behavior over time) </w:t>
+      </w:r>
+    </w:p>
+    <w:p>
+      <w:pPr>
+        <w:pStyle w:val="NormalWeb"/>
+        <w:spacing w:before="0" w:beforeAutospacing="0" w:after="0" w:afterAutospacing="0"/>
+        <w:textAlignment w:val="baseline"/>
+        <w:rPr>
+          <w:rFonts w:ascii="mont-light" w:hAnsi="mont-light"/>
+          <w:color w:val="000000"/>
+          <w:spacing w:val="3"/>
+          <w:sz w:val="27"/>
+          <w:szCs w:val="27"/>
+          <w:lang w:val="en-US"/>
+        </w:rPr>
+      </w:pPr>
+      <w:r>
+        <w:rPr>
+          <w:rStyle w:val="Strong"/>
+          <w:rFonts w:ascii="Segoe UI Emoji" w:hAnsi="Segoe UI Emoji" w:cs="Segoe UI Emoji"/>
+          <w:color w:val="000000"/>
+          <w:spacing w:val="3"/>
+          <w:sz w:val="27"/>
+          <w:szCs w:val="27"/>
+          <w:bdr w:val="none" w:sz="0" w:space="0" w:color="auto" w:frame="1"/>
+          <w:lang w:val="en-US"/>
+        </w:rPr>
+        <w:t>✔</w:t>
+      </w:r>
+      <w:r>
+        <w:rPr>
+          <w:rStyle w:val="Strong"/>
+          <w:rFonts w:ascii="mont-light" w:hAnsi="mont-light"/>
+          <w:color w:val="000000"/>
+          <w:spacing w:val="3"/>
+          <w:sz w:val="27"/>
+          <w:szCs w:val="27"/>
+          <w:bdr w:val="none" w:sz="0" w:space="0" w:color="auto" w:frame="1"/>
+          <w:lang w:val="en-US"/>
+        </w:rPr>
+        <w:t>Irregularity/Noise</w:t>
+      </w:r>
+      <w:r>
+        <w:rPr>
+          <w:rFonts w:ascii="mont-light" w:hAnsi="mont-light"/>
+          <w:color w:val="000000"/>
+          <w:spacing w:val="3"/>
+          <w:sz w:val="27"/>
+          <w:szCs w:val="27"/>
+          <w:lang w:val="en-US"/>
+        </w:rPr>
+        <w:t> (to regard the non-systematic aspect of time series deviating from the common model values)</w:t>
+      </w:r>
+    </w:p>
+    <w:p>
+      <w:pPr>
+        <w:pStyle w:val="NormalWeb"/>
+        <w:spacing w:before="0" w:beforeAutospacing="0" w:after="0" w:afterAutospacing="0"/>
+        <w:textAlignment w:val="baseline"/>
+        <w:rPr>
+          <w:rFonts w:ascii="mont-light" w:hAnsi="mont-light"/>
+          <w:color w:val="000000"/>
+          <w:spacing w:val="3"/>
+          <w:sz w:val="27"/>
+          <w:szCs w:val="27"/>
+          <w:lang w:val="en-US"/>
+        </w:rPr>
+      </w:pPr>
+      <w:r>
+        <w:rPr>
+          <w:rStyle w:val="Strong"/>
+          <w:rFonts w:ascii="Segoe UI Emoji" w:hAnsi="Segoe UI Emoji" w:cs="Segoe UI Emoji"/>
+          <w:color w:val="000000"/>
+          <w:spacing w:val="3"/>
+          <w:sz w:val="27"/>
+          <w:szCs w:val="27"/>
+          <w:bdr w:val="none" w:sz="0" w:space="0" w:color="auto" w:frame="1"/>
+          <w:lang w:val="en-US"/>
+        </w:rPr>
+        <w:t>✔</w:t>
+      </w:r>
+      <w:r>
+        <w:rPr>
+          <w:rStyle w:val="Strong"/>
+          <w:rFonts w:ascii="mont-light" w:hAnsi="mont-light"/>
+          <w:color w:val="000000"/>
+          <w:spacing w:val="3"/>
+          <w:sz w:val="27"/>
+          <w:szCs w:val="27"/>
+          <w:bdr w:val="none" w:sz="0" w:space="0" w:color="auto" w:frame="1"/>
+          <w:lang w:val="en-US"/>
+        </w:rPr>
+        <w:t>Cyclicity</w:t>
+      </w:r>
+      <w:r>
+        <w:rPr>
+          <w:rFonts w:ascii="mont-light" w:hAnsi="mont-light"/>
+          <w:color w:val="000000"/>
+          <w:spacing w:val="3"/>
+          <w:sz w:val="27"/>
+          <w:szCs w:val="27"/>
+          <w:lang w:val="en-US"/>
+        </w:rPr>
+        <w:t> (to identify the repetitive changes in the time series and define their placement in the cycle). </w:t>
+      </w:r>
+    </w:p>
+    <w:p>
+      <w:pPr>
+        <w:autoSpaceDE w:val="0"/>
+        <w:autoSpaceDN w:val="0"/>
+        <w:adjustRightInd w:val="0"/>
+        <w:spacing w:after="0" w:line="240" w:lineRule="auto"/>
+        <w:rPr>
+          <w:rFonts w:ascii="URWPalladioL-Roma" w:hAnsi="URWPalladioL-Roma" w:cs="URWPalladioL-Roma"/>
           <w:b/>
           <w:bCs/>
-        </w:rPr>
-        <w:t>Visualization</w:t>
-      </w:r>
-    </w:p>
-    <w:p>
-      <w:r>
-        <w:t>Sales per day</w:t>
-      </w:r>
-    </w:p>
-    <w:p>
-      <w:r>
-        <w:t>Sales per month</w:t>
-      </w:r>
-    </w:p>
-    <w:p>
-      <w:r>
-        <w:t>Sales per year</w:t>
-      </w:r>
-    </w:p>
-    <w:p>
-      <w:r>
-        <w:t>Sales per season</w:t>
-      </w:r>
-    </w:p>
-    <w:p>
-      <w:r>
-        <w:t>Sales per store</w:t>
-      </w:r>
-    </w:p>
-    <w:p>
-      <w:r>
-        <w:t xml:space="preserve">Sales per beer </w:t>
-      </w:r>
-    </w:p>
-    <w:p>
-      <w:r>
-        <w:t xml:space="preserve">Sales per Segment </w:t>
-      </w:r>
-    </w:p>
-    <w:p>
-      <w:r>
-        <w:t>Sales per Pack</w:t>
-      </w:r>
-    </w:p>
-    <w:p>
-      <w:r>
-        <w:t>Sales per product</w:t>
-      </w:r>
-    </w:p>
-    <w:p>
-      <w:r>
-        <w:t>Sales per Brand</w:t>
-      </w:r>
-    </w:p>
-    <w:p>
-      <w:r>
-        <w:t>Sales per Volume</w:t>
-      </w:r>
-    </w:p>
-    <w:p>
-      <w:r>
-        <w:tab/>
-      </w:r>
-      <w:r>
-        <w:tab/>
-        <w:t>And all combinations if useful</w:t>
+          <w:sz w:val="30"/>
+          <w:szCs w:val="30"/>
+          <w:lang w:val="en-US"/>
+        </w:rPr>
+      </w:pPr>
+      <w:r>
+        <w:rPr>
+          <w:rFonts w:ascii="URWPalladioL-Roma" w:hAnsi="URWPalladioL-Roma" w:cs="URWPalladioL-Roma"/>
+          <w:b/>
+          <w:bCs/>
+          <w:sz w:val="30"/>
+          <w:szCs w:val="30"/>
+          <w:lang w:val="en-US"/>
+        </w:rPr>
+        <w:t>A specific feature of most machine-learning methods is that they can work with stationary data only.</w:t>
+      </w:r>
+    </w:p>
+    <w:p>
+      <w:pPr>
+        <w:pStyle w:val="NormalWeb"/>
+        <w:spacing w:before="0" w:beforeAutospacing="0" w:after="0" w:afterAutospacing="0"/>
+        <w:textAlignment w:val="baseline"/>
+        <w:rPr>
+          <w:rFonts w:ascii="mont-light" w:hAnsi="mont-light"/>
+          <w:color w:val="000000"/>
+          <w:spacing w:val="3"/>
+          <w:sz w:val="27"/>
+          <w:szCs w:val="27"/>
+          <w:lang w:val="en-US"/>
+        </w:rPr>
+      </w:pPr>
+    </w:p>
+    <w:p>
+      <w:pPr>
+        <w:rPr>
+          <w:lang w:val="en-US"/>
+        </w:rPr>
+      </w:pPr>
+    </w:p>
+    <w:p>
+      <w:pPr>
+        <w:rPr>
+          <w:lang w:val="en-US"/>
+        </w:rPr>
+      </w:pPr>
+      <w:r>
+        <w:rPr>
+          <w:lang w:val="en-US"/>
+        </w:rPr>
+        <w:t>Ideas of algorithms:</w:t>
+      </w:r>
+    </w:p>
+    <w:p>
+      <w:pPr>
+        <w:pStyle w:val="ListParagraph"/>
+        <w:numPr>
+          <w:ilvl w:val="0"/>
+          <w:numId w:val="1"/>
+        </w:numPr>
+      </w:pPr>
+      <w:r>
+        <w:t>random forest</w:t>
+      </w:r>
+      <w:r>
+        <w:t xml:space="preserve"> with sliding windows or </w:t>
+      </w:r>
+      <w:r>
+        <w:t>extratree</w:t>
+      </w:r>
+      <w:r>
+        <w:t xml:space="preserve"> </w:t>
+      </w:r>
+    </w:p>
+    <w:p>
+      <w:pPr>
+        <w:pStyle w:val="ListParagraph"/>
+        <w:numPr>
+          <w:ilvl w:val="0"/>
+          <w:numId w:val="1"/>
+        </w:numPr>
+      </w:pPr>
+      <w:r>
+        <w:t>gradient boosting machines</w:t>
+      </w:r>
+      <w:r>
+        <w:t>/</w:t>
+      </w:r>
+      <w:r>
+        <w:t>xgboost</w:t>
+      </w:r>
+      <w:r>
+        <w:t>/</w:t>
+      </w:r>
+      <w:r>
+        <w:rPr>
+          <w:b/>
+          <w:bCs/>
+        </w:rPr>
+        <w:t>lightgbm</w:t>
+      </w:r>
+      <w:r>
+        <w:t>(ok categorical features) recommended by Ruslan/catboost</w:t>
+      </w:r>
+      <w:r>
+        <w:t xml:space="preserve"> (ok categorical)</w:t>
+      </w:r>
+    </w:p>
+    <w:p>
+      <w:pPr>
+        <w:pStyle w:val="ListParagraph"/>
+        <w:numPr>
+          <w:ilvl w:val="0"/>
+          <w:numId w:val="1"/>
+        </w:numPr>
+      </w:pPr>
+      <w:r>
+        <w:t>linear regression</w:t>
+      </w:r>
+      <w:r>
+        <w:t>/</w:t>
+      </w:r>
+      <w:r>
+        <w:t>LSTM</w:t>
+      </w:r>
+      <w:r>
+        <w:t>/ARIMA</w:t>
+      </w:r>
+    </w:p>
+    <w:p>
+      <w:pPr>
+        <w:pStyle w:val="ListParagraph"/>
+        <w:numPr>
+          <w:ilvl w:val="0"/>
+          <w:numId w:val="1"/>
+        </w:numPr>
+      </w:pPr>
+      <w:r>
+        <w:t>Stacking (max 2 levels)</w:t>
+      </w:r>
+      <w:r>
+        <w:t xml:space="preserve"> </w:t>
+      </w:r>
+      <w:r>
+        <w:t>Use stacking to increase accuracy</w:t>
+      </w:r>
+    </w:p>
+    <w:p>
+      <w:r>
+        <w:t>keras</w:t>
+      </w:r>
+      <w:r>
+        <w:t xml:space="preserve"> (maybe later)</w:t>
+      </w:r>
+    </w:p>
+    <w:p>
+      <w:r>
+        <w:t>Tensorflow/Pytorch (maybe later)</w:t>
       </w:r>
     </w:p>
     <w:p/>
     <w:p>
       <w:r>
-        <w:br w:type="page"/>
-      </w:r>
-    </w:p>
-    <w:p>
-      <w:proofErr w:type="spellStart"/>
-      <w:r>
-        <w:lastRenderedPageBreak/>
-        <w:t>gbm</w:t>
-      </w:r>
-      <w:proofErr w:type="spellEnd"/>
-      <w:r>
-        <w:t xml:space="preserve"> machine learning</w:t>
-      </w:r>
-    </w:p>
-    <w:p>
-      <w:r>
-        <w:t>random forest</w:t>
-      </w:r>
-    </w:p>
-    <w:p>
-      <w:proofErr w:type="spellStart"/>
-      <w:r>
-        <w:t>keras</w:t>
-      </w:r>
-      <w:proofErr w:type="spellEnd"/>
-      <w:r>
-        <w:t xml:space="preserve"> (maybe later)</w:t>
-      </w:r>
-    </w:p>
-    <w:p>
-      <w:proofErr w:type="spellStart"/>
-      <w:r>
-        <w:t>Tensorflow</w:t>
-      </w:r>
-      <w:proofErr w:type="spellEnd"/>
-      <w:r>
-        <w:t>/</w:t>
-      </w:r>
-      <w:proofErr w:type="spellStart"/>
-      <w:r>
-        <w:t>Pytorch</w:t>
-      </w:r>
-      <w:proofErr w:type="spellEnd"/>
-      <w:r>
-        <w:t xml:space="preserve"> (maybe later)</w:t>
-      </w:r>
-    </w:p>
-    <w:p>
-      <w:r>
-        <w:t xml:space="preserve">Mix ARMA (for </w:t>
-      </w:r>
-      <w:proofErr w:type="spellStart"/>
-      <w:r>
-        <w:t>seasonalities</w:t>
-      </w:r>
-      <w:proofErr w:type="spellEnd"/>
-      <w:r>
-        <w:t>(?))</w:t>
+        <w:t>MDI</w:t>
+      </w:r>
+      <w:r>
+        <w:t>: for visualizing feature importance</w:t>
       </w:r>
     </w:p>
     <w:p/>
-    <w:p/>
     <w:p>
       <w:r>
         <w:t>Articles to read:</w:t>
       </w:r>
-    </w:p>
-    <w:p>
-      <w:hyperlink r:id="rId4" w:history="1">
-        <w:r>
-          <w:rPr>
-            <w:rStyle w:val="Collegamentoipertestuale"/>
-          </w:rPr>
-          <w:t>https://towardsdatascience.com/5-machine-learning-techniques-for-sales-forecasting-598e4984b109</w:t>
-        </w:r>
-      </w:hyperlink>
     </w:p>
     <w:p>
       <w:hyperlink r:id="rId5" w:history="1">
         <w:r>
           <w:rPr>
-            <w:rStyle w:val="Collegamentoipertestuale"/>
+            <w:rStyle w:val="Hyperlink"/>
           </w:rPr>
-          <w:t>https://www.bi4all.pt/en/news/en-blog/supervised-machine-learning-in-time-series-forecasting/</w:t>
+          <w:t>https://towardsdatascience.com/5-machine-learning-techniques-</w:t>
+        </w:r>
+        <w:r>
+          <w:rPr>
+            <w:rStyle w:val="Hyperlink"/>
+          </w:rPr>
+          <w:t>f</w:t>
+        </w:r>
+        <w:r>
+          <w:rPr>
+            <w:rStyle w:val="Hyperlink"/>
+          </w:rPr>
+          <w:t>or-sales-forecasting-598e4984b109</w:t>
         </w:r>
       </w:hyperlink>
     </w:p>
@@ -222,37 +624,143 @@
       <w:hyperlink r:id="rId6" w:history="1">
         <w:r>
           <w:rPr>
-            <w:rStyle w:val="Collegamentoipertestuale"/>
+            <w:rStyle w:val="Hyperlink"/>
+          </w:rPr>
+          <w:t>https://www.bi4all.pt/en/news/en-blog/supervised-machine-learni</w:t>
+        </w:r>
+        <w:r>
+          <w:rPr>
+            <w:rStyle w:val="Hyperlink"/>
+          </w:rPr>
+          <w:t>n</w:t>
+        </w:r>
+        <w:r>
+          <w:rPr>
+            <w:rStyle w:val="Hyperlink"/>
+          </w:rPr>
+          <w:t>g-in-time-series-forecasting/</w:t>
+        </w:r>
+      </w:hyperlink>
+    </w:p>
+    <w:p>
+      <w:pPr>
+        <w:rPr>
+          <w:rStyle w:val="Hyperlink"/>
+        </w:rPr>
+      </w:pPr>
+      <w:hyperlink r:id="rId7" w:history="1">
+        <w:r>
+          <w:rPr>
+            <w:rStyle w:val="Hyperlink"/>
           </w:rPr>
           <w:t>https://www.mdpi.com/2306-5729/4/1/15</w:t>
         </w:r>
       </w:hyperlink>
     </w:p>
+    <w:p>
+      <w:pPr>
+        <w:rPr>
+          <w:rStyle w:val="Hyperlink"/>
+        </w:rPr>
+      </w:pPr>
+      <w:hyperlink r:id="rId8" w:anchor="time-series-forecasting-machine-learning" w:history="1">
+        <w:r>
+          <w:rPr>
+            <w:rStyle w:val="Hyperlink"/>
+          </w:rPr>
+          <w:t>https://codeit.us/blog/machine-learning-time-series-forecasting#time-series-forecasting-machine-learning</w:t>
+        </w:r>
+      </w:hyperlink>
+    </w:p>
+    <w:p>
+      <w:hyperlink r:id="rId9" w:history="1">
+        <w:r>
+          <w:rPr>
+            <w:rStyle w:val="Hyperlink"/>
+          </w:rPr>
+          <w:t>https://towardsdatascience.com/multi-step-time-series-forecasting-with-arima-lightgbm-and-prophet-cc9e3f95dfb0</w:t>
+        </w:r>
+      </w:hyperlink>
+    </w:p>
+    <w:p>
+      <w:hyperlink r:id="rId10" w:history="1">
+        <w:r>
+          <w:rPr>
+            <w:rStyle w:val="Hyperlink"/>
+          </w:rPr>
+          <w:t>https://towardsdatascience.com/finding-seasonal-trends-in-time-series-data-with-python-ce10c37aa861</w:t>
+        </w:r>
+      </w:hyperlink>
+    </w:p>
     <w:p/>
+    <w:p>
+      <w:pPr>
+        <w:rPr>
+          <w:b/>
+          <w:bCs/>
+          <w:sz w:val="44"/>
+          <w:szCs w:val="44"/>
+        </w:rPr>
+      </w:pPr>
+      <w:r>
+        <w:rPr>
+          <w:b/>
+          <w:bCs/>
+          <w:sz w:val="44"/>
+          <w:szCs w:val="44"/>
+        </w:rPr>
+        <w:lastRenderedPageBreak/>
+        <w:t>The use of regression</w:t>
+      </w:r>
+      <w:r>
+        <w:rPr>
+          <w:b/>
+          <w:bCs/>
+          <w:sz w:val="44"/>
+          <w:szCs w:val="44"/>
+        </w:rPr>
+        <w:t xml:space="preserve"> </w:t>
+      </w:r>
+      <w:r>
+        <w:rPr>
+          <w:b/>
+          <w:bCs/>
+          <w:sz w:val="44"/>
+          <w:szCs w:val="44"/>
+        </w:rPr>
+        <w:t>approaches for sales forecasting can often give us better results compared to time series methods.</w:t>
+      </w:r>
+    </w:p>
     <w:p/>
+    <w:p>
+      <w:r>
+        <w:t>2 Jupyter notebook</w:t>
+      </w:r>
+    </w:p>
+    <w:p>
+      <w:r>
+        <w:t>Select 2 models</w:t>
+      </w:r>
+      <w:r>
+        <w:t xml:space="preserve"> (different)</w:t>
+      </w:r>
+    </w:p>
     <w:p/>
-    <w:p/>
-    <w:p/>
-    <w:p/>
-    <w:p>
-      <w:r>
-        <w:t xml:space="preserve">2 </w:t>
-      </w:r>
-      <w:proofErr w:type="spellStart"/>
-      <w:r>
-        <w:t>Jupyter</w:t>
-      </w:r>
-      <w:proofErr w:type="spellEnd"/>
-      <w:r>
-        <w:t xml:space="preserve"> notebook</w:t>
-      </w:r>
-    </w:p>
-    <w:p>
-      <w:r>
-        <w:t>Select 2 models</w:t>
-      </w:r>
-      <w:r>
-        <w:t xml:space="preserve"> (different)</w:t>
+    <w:p>
+      <w:r>
+        <w:t>Question to ask</w:t>
+      </w:r>
+    </w:p>
+    <w:p>
+      <w:pPr>
+        <w:pStyle w:val="ListParagraph"/>
+        <w:numPr>
+          <w:ilvl w:val="0"/>
+          <w:numId w:val="2"/>
+        </w:numPr>
+      </w:pPr>
+      <w:r>
+        <w:t>Should we split our data into train and test so that we can try our algorithms on the test part, tune the hyperparam and then try it on the real test set?</w:t>
       </w:r>
     </w:p>
     <w:sectPr>
@@ -263,6 +771,216 @@
     </w:sectPr>
   </w:body>
 </w:document>
+</file>
+
+<file path=word/numbering.xml><?xml version="1.0" encoding="utf-8"?>
+<w:numbering xmlns:wpc="http://schemas.microsoft.com/office/word/2010/wordprocessingCanvas" xmlns:cx="http://schemas.microsoft.com/office/drawing/2014/chartex" xmlns:cx1="http://schemas.microsoft.com/office/drawing/2015/9/8/chartex" xmlns:cx2="http://schemas.microsoft.com/office/drawing/2015/10/21/chartex" xmlns:cx3="http://schemas.microsoft.com/office/drawing/2016/5/9/chartex" xmlns:cx4="http://schemas.microsoft.com/office/drawing/2016/5/10/chartex" xmlns:cx5="http://schemas.microsoft.com/office/drawing/2016/5/11/chartex" xmlns:cx6="http://schemas.microsoft.com/office/drawing/2016/5/12/chartex" xmlns:cx7="http://schemas.microsoft.com/office/drawing/2016/5/13/chartex" xmlns:cx8="http://schemas.microsoft.com/office/drawing/2016/5/14/chartex" xmlns:mc="http://schemas.openxmlformats.org/markup-compatibility/2006" xmlns:aink="http://schemas.microsoft.com/office/drawing/2016/ink" xmlns:am3d="http://schemas.microsoft.com/office/drawing/2017/model3d" xmlns:o="urn:schemas-microsoft-com:office:office" xmlns:r="http://schemas.openxmlformats.org/officeDocument/2006/relationships" xmlns:m="http://schemas.openxmlformats.org/officeDocument/2006/math" xmlns:v="urn:schemas-microsoft-com:vml" xmlns:wp14="http://schemas.microsoft.com/office/word/2010/wordprocessingDrawing" xmlns:wp="http://schemas.openxmlformats.org/drawingml/2006/wordprocessingDrawing" xmlns:w10="urn:schemas-microsoft-com:office:word" xmlns:w="http://schemas.openxmlformats.org/wordprocessingml/2006/main" xmlns:w14="http://schemas.microsoft.com/office/word/2010/wordml" xmlns:w15="http://schemas.microsoft.com/office/word/2012/wordml" xmlns:w16cex="http://schemas.microsoft.com/office/word/2018/wordml/cex" xmlns:w16cid="http://schemas.microsoft.com/office/word/2016/wordml/cid" xmlns:w16="http://schemas.microsoft.com/office/word/2018/wordml" xmlns:w16sdtdh="http://schemas.microsoft.com/office/word/2020/wordml/sdtdatahash" xmlns:w16se="http://schemas.microsoft.com/office/word/2015/wordml/symex" xmlns:wpg="http://schemas.microsoft.com/office/word/2010/wordprocessingGroup" xmlns:wpi="http://schemas.microsoft.com/office/word/2010/wordprocessingInk" xmlns:wne="http://schemas.microsoft.com/office/word/2006/wordml" xmlns:wps="http://schemas.microsoft.com/office/word/2010/wordprocessingShape" mc:Ignorable="w14 w15 w16se w16cid w16 w16cex w16sdtdh wp14">
+  <w:abstractNum w:abstractNumId="0" w15:restartNumberingAfterBreak="0">
+    <w:nsid w:val="3ADB120B"/>
+    <w:multiLevelType w:val="hybridMultilevel"/>
+    <w:tmpl w:val="E3C23F3C"/>
+    <w:lvl w:ilvl="0" w:tplc="0410000F">
+      <w:start w:val="1"/>
+      <w:numFmt w:val="decimal"/>
+      <w:lvlText w:val="%1."/>
+      <w:lvlJc w:val="left"/>
+      <w:pPr>
+        <w:ind w:left="1428" w:hanging="360"/>
+      </w:pPr>
+    </w:lvl>
+    <w:lvl w:ilvl="1" w:tplc="04100019" w:tentative="1">
+      <w:start w:val="1"/>
+      <w:numFmt w:val="lowerLetter"/>
+      <w:lvlText w:val="%2."/>
+      <w:lvlJc w:val="left"/>
+      <w:pPr>
+        <w:ind w:left="2148" w:hanging="360"/>
+      </w:pPr>
+    </w:lvl>
+    <w:lvl w:ilvl="2" w:tplc="0410001B" w:tentative="1">
+      <w:start w:val="1"/>
+      <w:numFmt w:val="lowerRoman"/>
+      <w:lvlText w:val="%3."/>
+      <w:lvlJc w:val="right"/>
+      <w:pPr>
+        <w:ind w:left="2868" w:hanging="180"/>
+      </w:pPr>
+    </w:lvl>
+    <w:lvl w:ilvl="3" w:tplc="0410000F" w:tentative="1">
+      <w:start w:val="1"/>
+      <w:numFmt w:val="decimal"/>
+      <w:lvlText w:val="%4."/>
+      <w:lvlJc w:val="left"/>
+      <w:pPr>
+        <w:ind w:left="3588" w:hanging="360"/>
+      </w:pPr>
+    </w:lvl>
+    <w:lvl w:ilvl="4" w:tplc="04100019" w:tentative="1">
+      <w:start w:val="1"/>
+      <w:numFmt w:val="lowerLetter"/>
+      <w:lvlText w:val="%5."/>
+      <w:lvlJc w:val="left"/>
+      <w:pPr>
+        <w:ind w:left="4308" w:hanging="360"/>
+      </w:pPr>
+    </w:lvl>
+    <w:lvl w:ilvl="5" w:tplc="0410001B" w:tentative="1">
+      <w:start w:val="1"/>
+      <w:numFmt w:val="lowerRoman"/>
+      <w:lvlText w:val="%6."/>
+      <w:lvlJc w:val="right"/>
+      <w:pPr>
+        <w:ind w:left="5028" w:hanging="180"/>
+      </w:pPr>
+    </w:lvl>
+    <w:lvl w:ilvl="6" w:tplc="0410000F" w:tentative="1">
+      <w:start w:val="1"/>
+      <w:numFmt w:val="decimal"/>
+      <w:lvlText w:val="%7."/>
+      <w:lvlJc w:val="left"/>
+      <w:pPr>
+        <w:ind w:left="5748" w:hanging="360"/>
+      </w:pPr>
+    </w:lvl>
+    <w:lvl w:ilvl="7" w:tplc="04100019" w:tentative="1">
+      <w:start w:val="1"/>
+      <w:numFmt w:val="lowerLetter"/>
+      <w:lvlText w:val="%8."/>
+      <w:lvlJc w:val="left"/>
+      <w:pPr>
+        <w:ind w:left="6468" w:hanging="360"/>
+      </w:pPr>
+    </w:lvl>
+    <w:lvl w:ilvl="8" w:tplc="0410001B" w:tentative="1">
+      <w:start w:val="1"/>
+      <w:numFmt w:val="lowerRoman"/>
+      <w:lvlText w:val="%9."/>
+      <w:lvlJc w:val="right"/>
+      <w:pPr>
+        <w:ind w:left="7188" w:hanging="180"/>
+      </w:pPr>
+    </w:lvl>
+  </w:abstractNum>
+  <w:abstractNum w:abstractNumId="1" w15:restartNumberingAfterBreak="0">
+    <w:nsid w:val="6AA206CA"/>
+    <w:multiLevelType w:val="hybridMultilevel"/>
+    <w:tmpl w:val="37006D62"/>
+    <w:lvl w:ilvl="0" w:tplc="04100001">
+      <w:start w:val="1"/>
+      <w:numFmt w:val="bullet"/>
+      <w:lvlText w:val=""/>
+      <w:lvlJc w:val="left"/>
+      <w:pPr>
+        <w:ind w:left="720" w:hanging="360"/>
+      </w:pPr>
+      <w:rPr>
+        <w:rFonts w:ascii="Symbol" w:hAnsi="Symbol" w:hint="default"/>
+      </w:rPr>
+    </w:lvl>
+    <w:lvl w:ilvl="1" w:tplc="04100003" w:tentative="1">
+      <w:start w:val="1"/>
+      <w:numFmt w:val="bullet"/>
+      <w:lvlText w:val="o"/>
+      <w:lvlJc w:val="left"/>
+      <w:pPr>
+        <w:ind w:left="1440" w:hanging="360"/>
+      </w:pPr>
+      <w:rPr>
+        <w:rFonts w:ascii="Courier New" w:hAnsi="Courier New" w:cs="Courier New" w:hint="default"/>
+      </w:rPr>
+    </w:lvl>
+    <w:lvl w:ilvl="2" w:tplc="04100005" w:tentative="1">
+      <w:start w:val="1"/>
+      <w:numFmt w:val="bullet"/>
+      <w:lvlText w:val=""/>
+      <w:lvlJc w:val="left"/>
+      <w:pPr>
+        <w:ind w:left="2160" w:hanging="360"/>
+      </w:pPr>
+      <w:rPr>
+        <w:rFonts w:ascii="Wingdings" w:hAnsi="Wingdings" w:hint="default"/>
+      </w:rPr>
+    </w:lvl>
+    <w:lvl w:ilvl="3" w:tplc="04100001" w:tentative="1">
+      <w:start w:val="1"/>
+      <w:numFmt w:val="bullet"/>
+      <w:lvlText w:val=""/>
+      <w:lvlJc w:val="left"/>
+      <w:pPr>
+        <w:ind w:left="2880" w:hanging="360"/>
+      </w:pPr>
+      <w:rPr>
+        <w:rFonts w:ascii="Symbol" w:hAnsi="Symbol" w:hint="default"/>
+      </w:rPr>
+    </w:lvl>
+    <w:lvl w:ilvl="4" w:tplc="04100003" w:tentative="1">
+      <w:start w:val="1"/>
+      <w:numFmt w:val="bullet"/>
+      <w:lvlText w:val="o"/>
+      <w:lvlJc w:val="left"/>
+      <w:pPr>
+        <w:ind w:left="3600" w:hanging="360"/>
+      </w:pPr>
+      <w:rPr>
+        <w:rFonts w:ascii="Courier New" w:hAnsi="Courier New" w:cs="Courier New" w:hint="default"/>
+      </w:rPr>
+    </w:lvl>
+    <w:lvl w:ilvl="5" w:tplc="04100005" w:tentative="1">
+      <w:start w:val="1"/>
+      <w:numFmt w:val="bullet"/>
+      <w:lvlText w:val=""/>
+      <w:lvlJc w:val="left"/>
+      <w:pPr>
+        <w:ind w:left="4320" w:hanging="360"/>
+      </w:pPr>
+      <w:rPr>
+        <w:rFonts w:ascii="Wingdings" w:hAnsi="Wingdings" w:hint="default"/>
+      </w:rPr>
+    </w:lvl>
+    <w:lvl w:ilvl="6" w:tplc="04100001" w:tentative="1">
+      <w:start w:val="1"/>
+      <w:numFmt w:val="bullet"/>
+      <w:lvlText w:val=""/>
+      <w:lvlJc w:val="left"/>
+      <w:pPr>
+        <w:ind w:left="5040" w:hanging="360"/>
+      </w:pPr>
+      <w:rPr>
+        <w:rFonts w:ascii="Symbol" w:hAnsi="Symbol" w:hint="default"/>
+      </w:rPr>
+    </w:lvl>
+    <w:lvl w:ilvl="7" w:tplc="04100003" w:tentative="1">
+      <w:start w:val="1"/>
+      <w:numFmt w:val="bullet"/>
+      <w:lvlText w:val="o"/>
+      <w:lvlJc w:val="left"/>
+      <w:pPr>
+        <w:ind w:left="5760" w:hanging="360"/>
+      </w:pPr>
+      <w:rPr>
+        <w:rFonts w:ascii="Courier New" w:hAnsi="Courier New" w:cs="Courier New" w:hint="default"/>
+      </w:rPr>
+    </w:lvl>
+    <w:lvl w:ilvl="8" w:tplc="04100005" w:tentative="1">
+      <w:start w:val="1"/>
+      <w:numFmt w:val="bullet"/>
+      <w:lvlText w:val=""/>
+      <w:lvlJc w:val="left"/>
+      <w:pPr>
+        <w:ind w:left="6480" w:hanging="360"/>
+      </w:pPr>
+      <w:rPr>
+        <w:rFonts w:ascii="Wingdings" w:hAnsi="Wingdings" w:hint="default"/>
+      </w:rPr>
+    </w:lvl>
+  </w:abstractNum>
+  <w:num w:numId="1">
+    <w:abstractNumId w:val="1"/>
+  </w:num>
+  <w:num w:numId="2">
+    <w:abstractNumId w:val="0"/>
+  </w:num>
+</w:numbering>
 </file>
 
 <file path=word/styles.xml><?xml version="1.0" encoding="utf-8"?>
@@ -660,20 +1378,20 @@
     <w:lsdException w:name="Unresolved Mention" w:semiHidden="1" w:unhideWhenUsed="1"/>
     <w:lsdException w:name="Smart Link" w:semiHidden="1" w:unhideWhenUsed="1"/>
   </w:latentStyles>
-  <w:style w:type="paragraph" w:default="1" w:styleId="Normale">
+  <w:style w:type="paragraph" w:default="1" w:styleId="Normal">
     <w:name w:val="Normal"/>
     <w:qFormat/>
     <w:rPr>
       <w:lang w:val="en-GB"/>
     </w:rPr>
   </w:style>
-  <w:style w:type="character" w:default="1" w:styleId="Carpredefinitoparagrafo">
+  <w:style w:type="character" w:default="1" w:styleId="DefaultParagraphFont">
     <w:name w:val="Default Paragraph Font"/>
     <w:uiPriority w:val="1"/>
     <w:semiHidden/>
     <w:unhideWhenUsed/>
   </w:style>
-  <w:style w:type="table" w:default="1" w:styleId="Tabellanormale">
+  <w:style w:type="table" w:default="1" w:styleId="TableNormal">
     <w:name w:val="Normal Table"/>
     <w:uiPriority w:val="99"/>
     <w:semiHidden/>
@@ -688,15 +1406,15 @@
       </w:tblCellMar>
     </w:tblPr>
   </w:style>
-  <w:style w:type="numbering" w:default="1" w:styleId="Nessunelenco">
+  <w:style w:type="numbering" w:default="1" w:styleId="NoList">
     <w:name w:val="No List"/>
     <w:uiPriority w:val="99"/>
     <w:semiHidden/>
     <w:unhideWhenUsed/>
   </w:style>
-  <w:style w:type="character" w:styleId="Collegamentoipertestuale">
+  <w:style w:type="character" w:styleId="Hyperlink">
     <w:name w:val="Hyperlink"/>
-    <w:basedOn w:val="Carpredefinitoparagrafo"/>
+    <w:basedOn w:val="DefaultParagraphFont"/>
     <w:uiPriority w:val="99"/>
     <w:unhideWhenUsed/>
     <w:rsid w:val="00CF69C4"/>
@@ -705,9 +1423,9 @@
       <w:u w:val="single"/>
     </w:rPr>
   </w:style>
-  <w:style w:type="character" w:styleId="Menzionenonrisolta">
+  <w:style w:type="character" w:styleId="UnresolvedMention">
     <w:name w:val="Unresolved Mention"/>
-    <w:basedOn w:val="Carpredefinitoparagrafo"/>
+    <w:basedOn w:val="DefaultParagraphFont"/>
     <w:uiPriority w:val="99"/>
     <w:semiHidden/>
     <w:unhideWhenUsed/>
@@ -715,6 +1433,57 @@
     <w:rPr>
       <w:color w:val="605E5C"/>
       <w:shd w:val="clear" w:color="auto" w:fill="E1DFDD"/>
+    </w:rPr>
+  </w:style>
+  <w:style w:type="paragraph" w:styleId="NormalWeb">
+    <w:name w:val="Normal (Web)"/>
+    <w:basedOn w:val="Normal"/>
+    <w:uiPriority w:val="99"/>
+    <w:semiHidden/>
+    <w:unhideWhenUsed/>
+    <w:rsid w:val="004F7DFD"/>
+    <w:pPr>
+      <w:spacing w:before="100" w:beforeAutospacing="1" w:after="100" w:afterAutospacing="1" w:line="240" w:lineRule="auto"/>
+    </w:pPr>
+    <w:rPr>
+      <w:rFonts w:ascii="Times New Roman" w:eastAsia="Times New Roman" w:hAnsi="Times New Roman" w:cs="Times New Roman"/>
+      <w:sz w:val="24"/>
+      <w:szCs w:val="24"/>
+      <w:lang w:val="it-IT" w:eastAsia="it-IT"/>
+    </w:rPr>
+  </w:style>
+  <w:style w:type="character" w:styleId="Strong">
+    <w:name w:val="Strong"/>
+    <w:basedOn w:val="DefaultParagraphFont"/>
+    <w:uiPriority w:val="22"/>
+    <w:qFormat/>
+    <w:rsid w:val="004F7DFD"/>
+    <w:rPr>
+      <w:b/>
+      <w:bCs/>
+    </w:rPr>
+  </w:style>
+  <w:style w:type="paragraph" w:styleId="ListParagraph">
+    <w:name w:val="List Paragraph"/>
+    <w:basedOn w:val="Normal"/>
+    <w:uiPriority w:val="34"/>
+    <w:qFormat/>
+    <w:rsid w:val="00E81882"/>
+    <w:pPr>
+      <w:ind w:left="720"/>
+      <w:contextualSpacing/>
+    </w:pPr>
+  </w:style>
+  <w:style w:type="character" w:styleId="FollowedHyperlink">
+    <w:name w:val="FollowedHyperlink"/>
+    <w:basedOn w:val="DefaultParagraphFont"/>
+    <w:uiPriority w:val="99"/>
+    <w:semiHidden/>
+    <w:unhideWhenUsed/>
+    <w:rsid w:val="003E2FC3"/>
+    <w:rPr>
+      <w:color w:val="954F72" w:themeColor="followedHyperlink"/>
+      <w:u w:val="single"/>
     </w:rPr>
   </w:style>
 </w:styles>

</xml_diff>

<commit_message>
Updated plan and homework for next week
</commit_message>
<xml_diff>
--- a/Document/Plan.docx
+++ b/Document/Plan.docx
@@ -138,7 +138,103 @@
         <w:t>And all combinations if useful</w:t>
       </w:r>
     </w:p>
-    <w:p/>
+    <w:p>
+      <w:pPr>
+        <w:rPr>
+          <w:b/>
+          <w:bCs/>
+        </w:rPr>
+      </w:pPr>
+      <w:r>
+        <w:rPr>
+          <w:b/>
+          <w:bCs/>
+        </w:rPr>
+        <w:t>2</w:t>
+      </w:r>
+      <w:r>
+        <w:rPr>
+          <w:b/>
+          <w:bCs/>
+        </w:rPr>
+        <w:t xml:space="preserve">. </w:t>
+      </w:r>
+      <w:r>
+        <w:rPr>
+          <w:b/>
+          <w:bCs/>
+        </w:rPr>
+        <w:t>Data cleaning</w:t>
+      </w:r>
+    </w:p>
+    <w:p>
+      <w:pPr>
+        <w:rPr>
+          <w:b/>
+          <w:bCs/>
+        </w:rPr>
+      </w:pPr>
+    </w:p>
+    <w:p>
+      <w:pPr>
+        <w:rPr>
+          <w:b/>
+          <w:bCs/>
+        </w:rPr>
+      </w:pPr>
+      <w:r>
+        <w:rPr>
+          <w:b/>
+          <w:bCs/>
+        </w:rPr>
+        <w:t>3. Feature engineering</w:t>
+      </w:r>
+    </w:p>
+    <w:p>
+      <w:pPr>
+        <w:rPr>
+          <w:b/>
+          <w:bCs/>
+        </w:rPr>
+      </w:pPr>
+    </w:p>
+    <w:p>
+      <w:pPr>
+        <w:rPr>
+          <w:b/>
+          <w:bCs/>
+        </w:rPr>
+      </w:pPr>
+      <w:r>
+        <w:rPr>
+          <w:b/>
+          <w:bCs/>
+        </w:rPr>
+        <w:t>4</w:t>
+      </w:r>
+      <w:r>
+        <w:rPr>
+          <w:b/>
+          <w:bCs/>
+        </w:rPr>
+        <w:t xml:space="preserve">. </w:t>
+      </w:r>
+      <w:r>
+        <w:rPr>
+          <w:b/>
+          <w:bCs/>
+        </w:rPr>
+        <w:t>Detrend/deseasonalize…</w:t>
+      </w:r>
+    </w:p>
+    <w:p>
+      <w:pPr>
+        <w:rPr>
+          <w:b/>
+          <w:bCs/>
+        </w:rPr>
+      </w:pPr>
+    </w:p>
     <w:p>
       <w:pPr>
         <w:pStyle w:val="NormalWeb"/>
@@ -808,19 +904,7 @@
           <w:rPr>
             <w:rStyle w:val="Hyperlink"/>
           </w:rPr>
-          <w:t>https://www.mdpi.com</w:t>
-        </w:r>
-        <w:r>
-          <w:rPr>
-            <w:rStyle w:val="Hyperlink"/>
-          </w:rPr>
-          <w:t>/</w:t>
-        </w:r>
-        <w:r>
-          <w:rPr>
-            <w:rStyle w:val="Hyperlink"/>
-          </w:rPr>
-          <w:t>2306-5729/4/1/15</w:t>
+          <w:t>https://www.mdpi.com/2306-5729/4/1/15</w:t>
         </w:r>
       </w:hyperlink>
     </w:p>
@@ -859,7 +943,45 @@
         </w:r>
       </w:hyperlink>
     </w:p>
-    <w:p/>
+    <w:p>
+      <w:hyperlink r:id="rId11" w:history="1">
+        <w:r>
+          <w:rPr>
+            <w:rStyle w:val="Hyperlink"/>
+          </w:rPr>
+          <w:t>https://towardsdatascience.com/sales-forecasting-with-price-promotion-effects-b5d70207b128</w:t>
+        </w:r>
+      </w:hyperlink>
+      <w:r>
+        <w:t xml:space="preserve"> </w:t>
+      </w:r>
+    </w:p>
+    <w:p>
+      <w:hyperlink r:id="rId12" w:history="1">
+        <w:r>
+          <w:rPr>
+            <w:rStyle w:val="Hyperlink"/>
+          </w:rPr>
+          <w:t>https://arxiv.org/pdf/1905.10437.pdf</w:t>
+        </w:r>
+      </w:hyperlink>
+      <w:r>
+        <w:t xml:space="preserve"> </w:t>
+      </w:r>
+    </w:p>
+    <w:p>
+      <w:hyperlink r:id="rId13" w:history="1">
+        <w:r>
+          <w:rPr>
+            <w:rStyle w:val="Hyperlink"/>
+          </w:rPr>
+          <w:t>https://towardsdatascience.com/multiple-time-series-forecasting-with-pycaret-bc0a779a22fe</w:t>
+        </w:r>
+      </w:hyperlink>
+      <w:r>
+        <w:t xml:space="preserve"> </w:t>
+      </w:r>
+    </w:p>
     <w:p>
       <w:pPr>
         <w:rPr>
@@ -876,7 +998,6 @@
           <w:sz w:val="44"/>
           <w:szCs w:val="44"/>
         </w:rPr>
-        <w:lastRenderedPageBreak/>
         <w:t>The use of regression</w:t>
       </w:r>
       <w:r>
@@ -912,7 +1033,17 @@
         <w:t xml:space="preserve"> (different)</w:t>
       </w:r>
     </w:p>
-    <w:p/>
+    <w:p>
+      <w:r>
+        <w:t>Maybe weather is useful (later</w:t>
+      </w:r>
+      <w:r>
+        <w:t>?</w:t>
+      </w:r>
+      <w:r>
+        <w:t>)</w:t>
+      </w:r>
+    </w:p>
     <w:p>
       <w:r>
         <w:t>Question to ask</w:t>
@@ -927,7 +1058,33 @@
         </w:numPr>
       </w:pPr>
       <w:r>
-        <w:t>Should we split our data into train and test so that we can try our algorithms on the test part, tune the hyperparam and then try it on the real test set?</w:t>
+        <w:t>Do we have to detrend/deseasonalize data? HOW?</w:t>
+      </w:r>
+    </w:p>
+    <w:p>
+      <w:pPr>
+        <w:pStyle w:val="ListParagraph"/>
+        <w:numPr>
+          <w:ilvl w:val="0"/>
+          <w:numId w:val="2"/>
+        </w:numPr>
+      </w:pPr>
+      <w:r>
+        <w:t>If not, should we add new feature for representing seasonalities/trends?</w:t>
+      </w:r>
+    </w:p>
+    <w:p>
+      <w:pPr>
+        <w:ind w:left="1068"/>
+      </w:pPr>
+      <w:r>
+        <w:t xml:space="preserve">Outliers? Do we have to trust them/ smooth them? (ex ts_id </w:t>
+      </w:r>
+      <w:r>
+        <w:t>1</w:t>
+      </w:r>
+      <w:r>
+        <w:t>)</w:t>
       </w:r>
     </w:p>
     <w:sectPr>

</xml_diff>

<commit_message>
Updated work, need to finish adding holidays and schooldays before algorithm
</commit_message>
<xml_diff>
--- a/Document/Plan.docx
+++ b/Document/Plan.docx
@@ -125,51 +125,6 @@
           <w:bCs/>
         </w:rPr>
       </w:pPr>
-      <w:r>
-        <w:rPr>
-          <w:b/>
-          <w:bCs/>
-        </w:rPr>
-        <w:t>4</w:t>
-      </w:r>
-      <w:r>
-        <w:rPr>
-          <w:b/>
-          <w:bCs/>
-        </w:rPr>
-        <w:t xml:space="preserve">. </w:t>
-      </w:r>
-      <w:r>
-        <w:rPr>
-          <w:b/>
-          <w:bCs/>
-        </w:rPr>
-        <w:t>Detrend/deseasonalize…</w:t>
-      </w:r>
-    </w:p>
-    <w:p>
-      <w:pPr>
-        <w:rPr>
-          <w:b/>
-          <w:bCs/>
-        </w:rPr>
-      </w:pPr>
-    </w:p>
-    <w:p>
-      <w:pPr>
-        <w:pStyle w:val="NormalWeb"/>
-        <w:spacing w:before="0" w:beforeAutospacing="0" w:after="0" w:afterAutospacing="0"/>
-        <w:textAlignment w:val="baseline"/>
-        <w:rPr>
-          <w:lang w:val="en-US"/>
-        </w:rPr>
-      </w:pPr>
-      <w:r>
-        <w:rPr>
-          <w:lang w:val="en-US"/>
-        </w:rPr>
-        <w:t>Homework:</w:t>
-      </w:r>
     </w:p>
     <w:p>
       <w:pPr>
@@ -188,431 +143,8 @@
         <w:rPr>
           <w:lang w:val="en-US"/>
         </w:rPr>
-        <w:t>See jupyter notebook</w:t>
-      </w:r>
-    </w:p>
-    <w:p>
-      <w:pPr>
-        <w:pStyle w:val="NormalWeb"/>
-        <w:spacing w:before="0" w:beforeAutospacing="0" w:after="0" w:afterAutospacing="0"/>
-        <w:textAlignment w:val="baseline"/>
-        <w:rPr>
-          <w:lang w:val="en-US"/>
-        </w:rPr>
-      </w:pPr>
-    </w:p>
-    <w:p>
-      <w:pPr>
-        <w:pStyle w:val="NormalWeb"/>
-        <w:spacing w:before="0" w:beforeAutospacing="0" w:after="0" w:afterAutospacing="0"/>
-        <w:textAlignment w:val="baseline"/>
-        <w:rPr>
-          <w:lang w:val="en-US"/>
-        </w:rPr>
-      </w:pPr>
-      <w:r>
-        <w:rPr>
-          <w:lang w:val="en-US"/>
-        </w:rPr>
-        <w:t xml:space="preserve">Next week we will put all together so we have the data already cleaned </w:t>
-      </w:r>
-      <w:r>
-        <w:rPr>
-          <w:lang w:val="en-US"/>
-        </w:rPr>
-        <w:sym w:font="Wingdings" w:char="F0E0"/>
-      </w:r>
-      <w:r>
-        <w:rPr>
-          <w:lang w:val="en-US"/>
-        </w:rPr>
-        <w:t xml:space="preserve"> start with different models, train and test them, tune hyperparameters</w:t>
-      </w:r>
-    </w:p>
-    <w:p>
-      <w:pPr>
-        <w:pStyle w:val="NormalWeb"/>
-        <w:spacing w:before="0" w:beforeAutospacing="0" w:after="0" w:afterAutospacing="0"/>
-        <w:ind w:left="2880"/>
-        <w:textAlignment w:val="baseline"/>
-        <w:rPr>
-          <w:lang w:val="en-US"/>
-        </w:rPr>
-      </w:pPr>
-      <w:r>
-        <w:rPr>
-          <w:lang w:val="en-US"/>
-        </w:rPr>
-        <w:br w:type="page"/>
-      </w:r>
-    </w:p>
-    <w:p>
-      <w:pPr>
-        <w:pStyle w:val="NormalWeb"/>
-        <w:spacing w:before="0" w:beforeAutospacing="0" w:after="0" w:afterAutospacing="0"/>
-        <w:textAlignment w:val="baseline"/>
-        <w:rPr>
-          <w:rFonts w:ascii="mont-light" w:hAnsi="mont-light"/>
-          <w:color w:val="000000"/>
-          <w:spacing w:val="3"/>
-          <w:sz w:val="27"/>
-          <w:szCs w:val="27"/>
-          <w:lang w:val="en-US"/>
-        </w:rPr>
-      </w:pPr>
-      <w:r>
-        <w:rPr>
-          <w:rFonts w:ascii="mont-light" w:hAnsi="mont-light"/>
-          <w:color w:val="000000"/>
-          <w:spacing w:val="3"/>
-          <w:sz w:val="27"/>
-          <w:szCs w:val="27"/>
-          <w:lang w:val="en-US"/>
-        </w:rPr>
-        <w:lastRenderedPageBreak/>
-        <w:t>Speaking of applying a suitable model for time series forecasting, it is important to understand the </w:t>
-      </w:r>
-      <w:r>
-        <w:rPr>
-          <w:rStyle w:val="Strong"/>
-          <w:rFonts w:ascii="mont-light" w:hAnsi="mont-light"/>
-          <w:color w:val="000000"/>
-          <w:spacing w:val="3"/>
-          <w:sz w:val="27"/>
-          <w:szCs w:val="27"/>
-          <w:bdr w:val="none" w:sz="0" w:space="0" w:color="auto" w:frame="1"/>
-          <w:lang w:val="en-US"/>
-        </w:rPr>
-        <w:t>components of the time series data</w:t>
-      </w:r>
-      <w:r>
-        <w:rPr>
-          <w:rFonts w:ascii="mont-light" w:hAnsi="mont-light"/>
-          <w:color w:val="000000"/>
-          <w:spacing w:val="3"/>
-          <w:sz w:val="27"/>
-          <w:szCs w:val="27"/>
-          <w:lang w:val="en-US"/>
-        </w:rPr>
-        <w:t>:</w:t>
-      </w:r>
-    </w:p>
-    <w:p>
-      <w:pPr>
-        <w:pStyle w:val="NormalWeb"/>
-        <w:spacing w:before="0" w:beforeAutospacing="0" w:after="0" w:afterAutospacing="0"/>
-        <w:textAlignment w:val="baseline"/>
-        <w:rPr>
-          <w:rFonts w:ascii="mont-light" w:hAnsi="mont-light"/>
-          <w:color w:val="000000"/>
-          <w:spacing w:val="3"/>
-          <w:sz w:val="27"/>
-          <w:szCs w:val="27"/>
-          <w:lang w:val="en-US"/>
-        </w:rPr>
-      </w:pPr>
-      <w:r>
-        <w:rPr>
-          <w:rStyle w:val="Strong"/>
-          <w:rFonts w:ascii="Segoe UI Emoji" w:hAnsi="Segoe UI Emoji" w:cs="Segoe UI Emoji"/>
-          <w:color w:val="000000"/>
-          <w:spacing w:val="3"/>
-          <w:sz w:val="27"/>
-          <w:szCs w:val="27"/>
-          <w:bdr w:val="none" w:sz="0" w:space="0" w:color="auto" w:frame="1"/>
-          <w:lang w:val="en-US"/>
-        </w:rPr>
-        <w:t>✔</w:t>
-      </w:r>
-      <w:r>
-        <w:rPr>
-          <w:rStyle w:val="Strong"/>
-          <w:rFonts w:ascii="mont-light" w:hAnsi="mont-light"/>
-          <w:color w:val="000000"/>
-          <w:spacing w:val="3"/>
-          <w:sz w:val="27"/>
-          <w:szCs w:val="27"/>
-          <w:bdr w:val="none" w:sz="0" w:space="0" w:color="auto" w:frame="1"/>
-          <w:lang w:val="en-US"/>
-        </w:rPr>
-        <w:t>Trends</w:t>
-      </w:r>
-      <w:r>
-        <w:rPr>
-          <w:rFonts w:ascii="mont-light" w:hAnsi="mont-light"/>
-          <w:color w:val="000000"/>
-          <w:spacing w:val="3"/>
-          <w:sz w:val="27"/>
-          <w:szCs w:val="27"/>
-          <w:lang w:val="en-US"/>
-        </w:rPr>
-        <w:t> (to describe increasing or decreasing behavior of the time series frequently presented in linear modes).</w:t>
-      </w:r>
-    </w:p>
-    <w:p>
-      <w:pPr>
-        <w:pStyle w:val="NormalWeb"/>
-        <w:spacing w:before="0" w:beforeAutospacing="0" w:after="0" w:afterAutospacing="0"/>
-        <w:textAlignment w:val="baseline"/>
-        <w:rPr>
-          <w:rFonts w:ascii="mont-light" w:hAnsi="mont-light"/>
-          <w:color w:val="000000"/>
-          <w:spacing w:val="3"/>
-          <w:sz w:val="27"/>
-          <w:szCs w:val="27"/>
-          <w:lang w:val="en-US"/>
-        </w:rPr>
-      </w:pPr>
-      <w:r>
-        <w:rPr>
-          <w:rStyle w:val="Strong"/>
-          <w:rFonts w:ascii="Segoe UI Emoji" w:hAnsi="Segoe UI Emoji" w:cs="Segoe UI Emoji"/>
-          <w:color w:val="000000"/>
-          <w:spacing w:val="3"/>
-          <w:sz w:val="27"/>
-          <w:szCs w:val="27"/>
-          <w:bdr w:val="none" w:sz="0" w:space="0" w:color="auto" w:frame="1"/>
-          <w:lang w:val="en-US"/>
-        </w:rPr>
-        <w:t>✔</w:t>
-      </w:r>
-      <w:r>
-        <w:rPr>
-          <w:rStyle w:val="Strong"/>
-          <w:rFonts w:ascii="mont-light" w:hAnsi="mont-light"/>
-          <w:color w:val="000000"/>
-          <w:spacing w:val="3"/>
-          <w:sz w:val="27"/>
-          <w:szCs w:val="27"/>
-          <w:bdr w:val="none" w:sz="0" w:space="0" w:color="auto" w:frame="1"/>
-          <w:lang w:val="en-US"/>
-        </w:rPr>
-        <w:t>Seasonality</w:t>
-      </w:r>
-      <w:r>
-        <w:rPr>
-          <w:rFonts w:ascii="mont-light" w:hAnsi="mont-light"/>
-          <w:color w:val="000000"/>
-          <w:spacing w:val="3"/>
-          <w:sz w:val="27"/>
-          <w:szCs w:val="27"/>
-          <w:lang w:val="en-US"/>
-        </w:rPr>
-        <w:t> (to highlight the repeating pattern of cycles of behavior over time) </w:t>
-      </w:r>
-    </w:p>
-    <w:p>
-      <w:pPr>
-        <w:pStyle w:val="NormalWeb"/>
-        <w:spacing w:before="0" w:beforeAutospacing="0" w:after="0" w:afterAutospacing="0"/>
-        <w:textAlignment w:val="baseline"/>
-        <w:rPr>
-          <w:rFonts w:ascii="mont-light" w:hAnsi="mont-light"/>
-          <w:color w:val="000000"/>
-          <w:spacing w:val="3"/>
-          <w:sz w:val="27"/>
-          <w:szCs w:val="27"/>
-          <w:lang w:val="en-US"/>
-        </w:rPr>
-      </w:pPr>
-      <w:r>
-        <w:rPr>
-          <w:rStyle w:val="Strong"/>
-          <w:rFonts w:ascii="Segoe UI Emoji" w:hAnsi="Segoe UI Emoji" w:cs="Segoe UI Emoji"/>
-          <w:color w:val="000000"/>
-          <w:spacing w:val="3"/>
-          <w:sz w:val="27"/>
-          <w:szCs w:val="27"/>
-          <w:bdr w:val="none" w:sz="0" w:space="0" w:color="auto" w:frame="1"/>
-          <w:lang w:val="en-US"/>
-        </w:rPr>
-        <w:t>✔</w:t>
-      </w:r>
-      <w:r>
-        <w:rPr>
-          <w:rStyle w:val="Strong"/>
-          <w:rFonts w:ascii="mont-light" w:hAnsi="mont-light"/>
-          <w:color w:val="000000"/>
-          <w:spacing w:val="3"/>
-          <w:sz w:val="27"/>
-          <w:szCs w:val="27"/>
-          <w:bdr w:val="none" w:sz="0" w:space="0" w:color="auto" w:frame="1"/>
-          <w:lang w:val="en-US"/>
-        </w:rPr>
-        <w:t>Irregularity/Noise</w:t>
-      </w:r>
-      <w:r>
-        <w:rPr>
-          <w:rFonts w:ascii="mont-light" w:hAnsi="mont-light"/>
-          <w:color w:val="000000"/>
-          <w:spacing w:val="3"/>
-          <w:sz w:val="27"/>
-          <w:szCs w:val="27"/>
-          <w:lang w:val="en-US"/>
-        </w:rPr>
-        <w:t> (to regard the non-systematic aspect of time series deviating from the common model values)</w:t>
-      </w:r>
-    </w:p>
-    <w:p>
-      <w:pPr>
-        <w:pStyle w:val="NormalWeb"/>
-        <w:spacing w:before="0" w:beforeAutospacing="0" w:after="0" w:afterAutospacing="0"/>
-        <w:textAlignment w:val="baseline"/>
-        <w:rPr>
-          <w:rFonts w:ascii="mont-light" w:hAnsi="mont-light"/>
-          <w:color w:val="000000"/>
-          <w:spacing w:val="3"/>
-          <w:sz w:val="27"/>
-          <w:szCs w:val="27"/>
-          <w:lang w:val="en-US"/>
-        </w:rPr>
-      </w:pPr>
-      <w:r>
-        <w:rPr>
-          <w:rStyle w:val="Strong"/>
-          <w:rFonts w:ascii="Segoe UI Emoji" w:hAnsi="Segoe UI Emoji" w:cs="Segoe UI Emoji"/>
-          <w:color w:val="000000"/>
-          <w:spacing w:val="3"/>
-          <w:sz w:val="27"/>
-          <w:szCs w:val="27"/>
-          <w:bdr w:val="none" w:sz="0" w:space="0" w:color="auto" w:frame="1"/>
-          <w:lang w:val="en-US"/>
-        </w:rPr>
-        <w:t>✔</w:t>
-      </w:r>
-      <w:r>
-        <w:rPr>
-          <w:rStyle w:val="Strong"/>
-          <w:rFonts w:ascii="mont-light" w:hAnsi="mont-light"/>
-          <w:color w:val="000000"/>
-          <w:spacing w:val="3"/>
-          <w:sz w:val="27"/>
-          <w:szCs w:val="27"/>
-          <w:bdr w:val="none" w:sz="0" w:space="0" w:color="auto" w:frame="1"/>
-          <w:lang w:val="en-US"/>
-        </w:rPr>
-        <w:t>Cyclicity</w:t>
-      </w:r>
-      <w:r>
-        <w:rPr>
-          <w:rFonts w:ascii="mont-light" w:hAnsi="mont-light"/>
-          <w:color w:val="000000"/>
-          <w:spacing w:val="3"/>
-          <w:sz w:val="27"/>
-          <w:szCs w:val="27"/>
-          <w:lang w:val="en-US"/>
-        </w:rPr>
-        <w:t> (to identify the repetitive changes in the time series and define their placement in the cycle). </w:t>
-      </w:r>
-    </w:p>
-    <w:p>
-      <w:pPr>
-        <w:pStyle w:val="NormalWeb"/>
-        <w:spacing w:before="0" w:beforeAutospacing="0" w:after="0" w:afterAutospacing="0"/>
-        <w:textAlignment w:val="baseline"/>
-        <w:rPr>
-          <w:rFonts w:ascii="mont-light" w:hAnsi="mont-light"/>
-          <w:color w:val="000000"/>
-          <w:spacing w:val="3"/>
-          <w:sz w:val="27"/>
-          <w:szCs w:val="27"/>
-          <w:lang w:val="en-US"/>
-        </w:rPr>
-      </w:pPr>
-      <w:r>
-        <w:rPr>
-          <w:rStyle w:val="Strong"/>
-          <w:rFonts w:ascii="Segoe UI Emoji" w:hAnsi="Segoe UI Emoji" w:cs="Segoe UI Emoji"/>
-          <w:color w:val="000000"/>
-          <w:spacing w:val="3"/>
-          <w:sz w:val="27"/>
-          <w:szCs w:val="27"/>
-          <w:bdr w:val="none" w:sz="0" w:space="0" w:color="auto" w:frame="1"/>
-          <w:lang w:val="en-US"/>
-        </w:rPr>
-        <w:t>✔</w:t>
-      </w:r>
-      <w:r>
-        <w:rPr>
-          <w:rStyle w:val="Strong"/>
-          <w:rFonts w:ascii="mont-light" w:hAnsi="mont-light"/>
-          <w:color w:val="000000"/>
-          <w:spacing w:val="3"/>
-          <w:sz w:val="27"/>
-          <w:szCs w:val="27"/>
-          <w:bdr w:val="none" w:sz="0" w:space="0" w:color="auto" w:frame="1"/>
-          <w:lang w:val="en-US"/>
-        </w:rPr>
-        <w:t>Missing values</w:t>
-      </w:r>
-      <w:r>
-        <w:rPr>
-          <w:rFonts w:ascii="mont-light" w:hAnsi="mont-light"/>
-          <w:color w:val="000000"/>
-          <w:spacing w:val="3"/>
-          <w:sz w:val="27"/>
-          <w:szCs w:val="27"/>
-          <w:lang w:val="en-US"/>
-        </w:rPr>
-        <w:t>.</w:t>
-      </w:r>
-    </w:p>
-    <w:p>
-      <w:pPr>
-        <w:pStyle w:val="NormalWeb"/>
-        <w:spacing w:before="0" w:beforeAutospacing="0" w:after="0" w:afterAutospacing="0"/>
-        <w:textAlignment w:val="baseline"/>
-        <w:rPr>
-          <w:rFonts w:ascii="mont-light" w:hAnsi="mont-light"/>
-          <w:color w:val="000000"/>
-          <w:spacing w:val="3"/>
-          <w:sz w:val="27"/>
-          <w:szCs w:val="27"/>
-          <w:lang w:val="en-US"/>
-        </w:rPr>
-      </w:pPr>
-    </w:p>
-    <w:p>
-      <w:pPr>
-        <w:autoSpaceDE w:val="0"/>
-        <w:autoSpaceDN w:val="0"/>
-        <w:adjustRightInd w:val="0"/>
-        <w:spacing w:after="0" w:line="240" w:lineRule="auto"/>
-        <w:rPr>
-          <w:rFonts w:ascii="URWPalladioL-Roma" w:hAnsi="URWPalladioL-Roma" w:cs="URWPalladioL-Roma"/>
-          <w:b/>
-          <w:bCs/>
-          <w:sz w:val="30"/>
-          <w:szCs w:val="30"/>
-          <w:lang w:val="en-US"/>
-        </w:rPr>
-      </w:pPr>
-      <w:r>
-        <w:rPr>
-          <w:rFonts w:ascii="URWPalladioL-Roma" w:hAnsi="URWPalladioL-Roma" w:cs="URWPalladioL-Roma"/>
-          <w:b/>
-          <w:bCs/>
-          <w:sz w:val="30"/>
-          <w:szCs w:val="30"/>
-          <w:lang w:val="en-US"/>
-        </w:rPr>
-        <w:t>A specific feature of most machine-learning methods is that they can work with stationary data only.</w:t>
-      </w:r>
-    </w:p>
-    <w:p>
-      <w:pPr>
-        <w:pStyle w:val="NormalWeb"/>
-        <w:spacing w:before="0" w:beforeAutospacing="0" w:after="0" w:afterAutospacing="0"/>
-        <w:textAlignment w:val="baseline"/>
-        <w:rPr>
-          <w:rFonts w:ascii="mont-light" w:hAnsi="mont-light"/>
-          <w:color w:val="000000"/>
-          <w:spacing w:val="3"/>
-          <w:sz w:val="27"/>
-          <w:szCs w:val="27"/>
-          <w:lang w:val="en-US"/>
-        </w:rPr>
-      </w:pPr>
+        <w:t>Lightgbm week</w:t>
+      </w:r>
     </w:p>
     <w:p>
       <w:pPr>
@@ -878,6 +410,7 @@
           <w:sz w:val="44"/>
           <w:szCs w:val="44"/>
         </w:rPr>
+        <w:lastRenderedPageBreak/>
         <w:t>The use of regression</w:t>
       </w:r>
       <w:r>
@@ -934,95 +467,24 @@
         <w:pStyle w:val="ListParagraph"/>
         <w:numPr>
           <w:ilvl w:val="0"/>
-          <w:numId w:val="2"/>
+          <w:numId w:val="9"/>
         </w:numPr>
-      </w:pPr>
-      <w:r>
-        <w:t>Do we have to detrend/deseasonalize data? HOW?</w:t>
-      </w:r>
-    </w:p>
-    <w:p>
-      <w:pPr>
-        <w:pStyle w:val="ListParagraph"/>
-        <w:numPr>
-          <w:ilvl w:val="0"/>
-          <w:numId w:val="2"/>
-        </w:numPr>
-      </w:pPr>
-      <w:r>
-        <w:t>If not, should we add new feature for representing seasonalities/trends?</w:t>
-      </w:r>
-    </w:p>
-    <w:p>
-      <w:pPr>
-        <w:pStyle w:val="ListParagraph"/>
-        <w:numPr>
-          <w:ilvl w:val="0"/>
-          <w:numId w:val="2"/>
-        </w:numPr>
-      </w:pPr>
-      <w:r>
-        <w:t>Detrend/deseasonalize group of data?</w:t>
-      </w:r>
-      <w:r>
-        <w:t xml:space="preserve"> We </w:t>
-      </w:r>
-      <w:r>
-        <w:t>have seen that some groups respond better with isPromo, some have same seasonalities ? What do we have to do?</w:t>
-      </w:r>
-    </w:p>
-    <w:p>
-      <w:pPr>
-        <w:pStyle w:val="ListParagraph"/>
-        <w:numPr>
-          <w:ilvl w:val="0"/>
-          <w:numId w:val="2"/>
-        </w:numPr>
-      </w:pPr>
-      <w:r>
-        <w:t>0 sales since oct for some?</w:t>
-      </w:r>
-    </w:p>
-    <w:p>
-      <w:pPr>
-        <w:pStyle w:val="ListParagraph"/>
-        <w:numPr>
-          <w:ilvl w:val="0"/>
-          <w:numId w:val="2"/>
-        </w:numPr>
-      </w:pPr>
-      <w:r>
-        <w:t xml:space="preserve">Outliers? Do we have to trust them/ smooth them? (ex ts_id </w:t>
-      </w:r>
-      <w:r>
-        <w:t>1</w:t>
-      </w:r>
-      <w:r>
-        <w:t>)</w:t>
-      </w:r>
-    </w:p>
-    <w:p>
-      <w:pPr>
-        <w:pStyle w:val="ListParagraph"/>
-        <w:numPr>
-          <w:ilvl w:val="0"/>
-          <w:numId w:val="2"/>
-        </w:numPr>
-      </w:pPr>
-      <w:r>
-        <w:t>We still have to use time series cross validation right?</w:t>
-      </w:r>
-    </w:p>
-    <w:p>
-      <w:pPr>
-        <w:pStyle w:val="ListParagraph"/>
-        <w:numPr>
-          <w:ilvl w:val="0"/>
-          <w:numId w:val="2"/>
-        </w:numPr>
-      </w:pPr>
-      <w:r>
-        <w:t>Autocorrelation?</w:t>
+        <w:spacing w:before="100" w:beforeAutospacing="1" w:after="100" w:afterAutospacing="1" w:line="240" w:lineRule="auto"/>
+        <w:rPr>
+          <w:rFonts w:ascii="Arial" w:eastAsia="Times New Roman" w:hAnsi="Arial" w:cs="Arial"/>
+          <w:sz w:val="21"/>
+          <w:szCs w:val="21"/>
+          <w:lang w:val="en-US" w:eastAsia="it-IT"/>
+        </w:rPr>
+      </w:pPr>
+      <w:r>
+        <w:rPr>
+          <w:rFonts w:ascii="Arial" w:eastAsia="Times New Roman" w:hAnsi="Arial" w:cs="Arial"/>
+          <w:sz w:val="21"/>
+          <w:szCs w:val="21"/>
+          <w:lang w:val="en-US" w:eastAsia="it-IT"/>
+        </w:rPr>
+        <w:t>Do we have to handle correlation? Don’t think so since it is a tree/stump</w:t>
       </w:r>
     </w:p>
     <w:p>
@@ -1082,22 +544,8 @@
           <w:szCs w:val="21"/>
           <w:lang w:val="en-US" w:eastAsia="it-IT"/>
         </w:rPr>
-        <w:t>Here we used time based validation for the time period (2017-01-01 to 2017-04-01) of 4 months, since the test set contains 4 months data to predict.</w:t>
-      </w:r>
-    </w:p>
-    <w:p>
-      <w:pPr>
-        <w:rPr>
-          <w:lang w:val="en-US"/>
-        </w:rPr>
-      </w:pPr>
-    </w:p>
-    <w:p>
-      <w:pPr>
-        <w:rPr>
-          <w:lang w:val="en-US"/>
-        </w:rPr>
-      </w:pPr>
+        <w:t>Here we used time based validation for the time period (2017-01-01 to 2017-04-01) of 4 months, since the test set contains 4 months data to predict</w:t>
+      </w:r>
       <w:r>
         <w:rPr>
           <w:rFonts w:ascii="Cambria" w:hAnsi="Cambria"/>
@@ -1106,7 +554,7 @@
           <w:szCs w:val="29"/>
           <w:shd w:val="clear" w:color="auto" w:fill="FFFFFF"/>
         </w:rPr>
-        <w:t>Autocorrelation is a type of serial dependence. Specifically, autocorrelation is when a time series is linearly related to a lagged version of itself. By contrast, correlation is simply when two independent variables are linearly related.</w:t>
+        <w:t>.</w:t>
       </w:r>
     </w:p>
     <w:sectPr>
@@ -1122,6 +570,92 @@
 <file path=word/numbering.xml><?xml version="1.0" encoding="utf-8"?>
 <w:numbering xmlns:wpc="http://schemas.microsoft.com/office/word/2010/wordprocessingCanvas" xmlns:cx="http://schemas.microsoft.com/office/drawing/2014/chartex" xmlns:cx1="http://schemas.microsoft.com/office/drawing/2015/9/8/chartex" xmlns:cx2="http://schemas.microsoft.com/office/drawing/2015/10/21/chartex" xmlns:cx3="http://schemas.microsoft.com/office/drawing/2016/5/9/chartex" xmlns:cx4="http://schemas.microsoft.com/office/drawing/2016/5/10/chartex" xmlns:cx5="http://schemas.microsoft.com/office/drawing/2016/5/11/chartex" xmlns:cx6="http://schemas.microsoft.com/office/drawing/2016/5/12/chartex" xmlns:cx7="http://schemas.microsoft.com/office/drawing/2016/5/13/chartex" xmlns:cx8="http://schemas.microsoft.com/office/drawing/2016/5/14/chartex" xmlns:mc="http://schemas.openxmlformats.org/markup-compatibility/2006" xmlns:aink="http://schemas.microsoft.com/office/drawing/2016/ink" xmlns:am3d="http://schemas.microsoft.com/office/drawing/2017/model3d" xmlns:o="urn:schemas-microsoft-com:office:office" xmlns:r="http://schemas.openxmlformats.org/officeDocument/2006/relationships" xmlns:m="http://schemas.openxmlformats.org/officeDocument/2006/math" xmlns:v="urn:schemas-microsoft-com:vml" xmlns:wp14="http://schemas.microsoft.com/office/word/2010/wordprocessingDrawing" xmlns:wp="http://schemas.openxmlformats.org/drawingml/2006/wordprocessingDrawing" xmlns:w10="urn:schemas-microsoft-com:office:word" xmlns:w="http://schemas.openxmlformats.org/wordprocessingml/2006/main" xmlns:w14="http://schemas.microsoft.com/office/word/2010/wordml" xmlns:w15="http://schemas.microsoft.com/office/word/2012/wordml" xmlns:w16cex="http://schemas.microsoft.com/office/word/2018/wordml/cex" xmlns:w16cid="http://schemas.microsoft.com/office/word/2016/wordml/cid" xmlns:w16="http://schemas.microsoft.com/office/word/2018/wordml" xmlns:w16sdtdh="http://schemas.microsoft.com/office/word/2020/wordml/sdtdatahash" xmlns:w16se="http://schemas.microsoft.com/office/word/2015/wordml/symex" xmlns:wpg="http://schemas.microsoft.com/office/word/2010/wordprocessingGroup" xmlns:wpi="http://schemas.microsoft.com/office/word/2010/wordprocessingInk" xmlns:wne="http://schemas.microsoft.com/office/word/2006/wordml" xmlns:wps="http://schemas.microsoft.com/office/word/2010/wordprocessingShape" mc:Ignorable="w14 w15 w16se w16cid w16 w16cex w16sdtdh wp14">
   <w:abstractNum w:abstractNumId="0" w15:restartNumberingAfterBreak="0">
+    <w:nsid w:val="05997550"/>
+    <w:multiLevelType w:val="hybridMultilevel"/>
+    <w:tmpl w:val="8542A218"/>
+    <w:lvl w:ilvl="0" w:tplc="0410000F">
+      <w:start w:val="1"/>
+      <w:numFmt w:val="decimal"/>
+      <w:lvlText w:val="%1."/>
+      <w:lvlJc w:val="left"/>
+      <w:pPr>
+        <w:ind w:left="2138" w:hanging="360"/>
+      </w:pPr>
+    </w:lvl>
+    <w:lvl w:ilvl="1" w:tplc="04100019" w:tentative="1">
+      <w:start w:val="1"/>
+      <w:numFmt w:val="lowerLetter"/>
+      <w:lvlText w:val="%2."/>
+      <w:lvlJc w:val="left"/>
+      <w:pPr>
+        <w:ind w:left="2858" w:hanging="360"/>
+      </w:pPr>
+    </w:lvl>
+    <w:lvl w:ilvl="2" w:tplc="0410001B" w:tentative="1">
+      <w:start w:val="1"/>
+      <w:numFmt w:val="lowerRoman"/>
+      <w:lvlText w:val="%3."/>
+      <w:lvlJc w:val="right"/>
+      <w:pPr>
+        <w:ind w:left="3578" w:hanging="180"/>
+      </w:pPr>
+    </w:lvl>
+    <w:lvl w:ilvl="3" w:tplc="0410000F" w:tentative="1">
+      <w:start w:val="1"/>
+      <w:numFmt w:val="decimal"/>
+      <w:lvlText w:val="%4."/>
+      <w:lvlJc w:val="left"/>
+      <w:pPr>
+        <w:ind w:left="4298" w:hanging="360"/>
+      </w:pPr>
+    </w:lvl>
+    <w:lvl w:ilvl="4" w:tplc="04100019" w:tentative="1">
+      <w:start w:val="1"/>
+      <w:numFmt w:val="lowerLetter"/>
+      <w:lvlText w:val="%5."/>
+      <w:lvlJc w:val="left"/>
+      <w:pPr>
+        <w:ind w:left="5018" w:hanging="360"/>
+      </w:pPr>
+    </w:lvl>
+    <w:lvl w:ilvl="5" w:tplc="0410001B" w:tentative="1">
+      <w:start w:val="1"/>
+      <w:numFmt w:val="lowerRoman"/>
+      <w:lvlText w:val="%6."/>
+      <w:lvlJc w:val="right"/>
+      <w:pPr>
+        <w:ind w:left="5738" w:hanging="180"/>
+      </w:pPr>
+    </w:lvl>
+    <w:lvl w:ilvl="6" w:tplc="0410000F" w:tentative="1">
+      <w:start w:val="1"/>
+      <w:numFmt w:val="decimal"/>
+      <w:lvlText w:val="%7."/>
+      <w:lvlJc w:val="left"/>
+      <w:pPr>
+        <w:ind w:left="6458" w:hanging="360"/>
+      </w:pPr>
+    </w:lvl>
+    <w:lvl w:ilvl="7" w:tplc="04100019" w:tentative="1">
+      <w:start w:val="1"/>
+      <w:numFmt w:val="lowerLetter"/>
+      <w:lvlText w:val="%8."/>
+      <w:lvlJc w:val="left"/>
+      <w:pPr>
+        <w:ind w:left="7178" w:hanging="360"/>
+      </w:pPr>
+    </w:lvl>
+    <w:lvl w:ilvl="8" w:tplc="0410001B" w:tentative="1">
+      <w:start w:val="1"/>
+      <w:numFmt w:val="lowerRoman"/>
+      <w:lvlText w:val="%9."/>
+      <w:lvlJc w:val="right"/>
+      <w:pPr>
+        <w:ind w:left="7898" w:hanging="180"/>
+      </w:pPr>
+    </w:lvl>
+  </w:abstractNum>
+  <w:abstractNum w:abstractNumId="1" w15:restartNumberingAfterBreak="0">
     <w:nsid w:val="3ADB120B"/>
     <w:multiLevelType w:val="hybridMultilevel"/>
     <w:tmpl w:val="E3C23F3C"/>
@@ -1207,7 +741,7 @@
       </w:pPr>
     </w:lvl>
   </w:abstractNum>
-  <w:abstractNum w:abstractNumId="1" w15:restartNumberingAfterBreak="0">
+  <w:abstractNum w:abstractNumId="2" w15:restartNumberingAfterBreak="0">
     <w:nsid w:val="4BAC5008"/>
     <w:multiLevelType w:val="hybridMultilevel"/>
     <w:tmpl w:val="FCA60490"/>
@@ -1320,7 +854,7 @@
       </w:rPr>
     </w:lvl>
   </w:abstractNum>
-  <w:abstractNum w:abstractNumId="2" w15:restartNumberingAfterBreak="0">
+  <w:abstractNum w:abstractNumId="3" w15:restartNumberingAfterBreak="0">
     <w:nsid w:val="506A488A"/>
     <w:multiLevelType w:val="hybridMultilevel"/>
     <w:tmpl w:val="20303142"/>
@@ -1433,7 +967,7 @@
       </w:rPr>
     </w:lvl>
   </w:abstractNum>
-  <w:abstractNum w:abstractNumId="3" w15:restartNumberingAfterBreak="0">
+  <w:abstractNum w:abstractNumId="4" w15:restartNumberingAfterBreak="0">
     <w:nsid w:val="5D746FE4"/>
     <w:multiLevelType w:val="hybridMultilevel"/>
     <w:tmpl w:val="AF087C18"/>
@@ -1546,7 +1080,7 @@
       </w:rPr>
     </w:lvl>
   </w:abstractNum>
-  <w:abstractNum w:abstractNumId="4" w15:restartNumberingAfterBreak="0">
+  <w:abstractNum w:abstractNumId="5" w15:restartNumberingAfterBreak="0">
     <w:nsid w:val="5F354D55"/>
     <w:multiLevelType w:val="hybridMultilevel"/>
     <w:tmpl w:val="D38424E0"/>
@@ -1659,7 +1193,7 @@
       </w:rPr>
     </w:lvl>
   </w:abstractNum>
-  <w:abstractNum w:abstractNumId="5" w15:restartNumberingAfterBreak="0">
+  <w:abstractNum w:abstractNumId="6" w15:restartNumberingAfterBreak="0">
     <w:nsid w:val="617A5B2D"/>
     <w:multiLevelType w:val="hybridMultilevel"/>
     <w:tmpl w:val="2996D754"/>
@@ -1772,7 +1306,7 @@
       </w:rPr>
     </w:lvl>
   </w:abstractNum>
-  <w:abstractNum w:abstractNumId="6" w15:restartNumberingAfterBreak="0">
+  <w:abstractNum w:abstractNumId="7" w15:restartNumberingAfterBreak="0">
     <w:nsid w:val="6AA206CA"/>
     <w:multiLevelType w:val="hybridMultilevel"/>
     <w:tmpl w:val="37006D62"/>
@@ -1885,7 +1419,7 @@
       </w:rPr>
     </w:lvl>
   </w:abstractNum>
-  <w:abstractNum w:abstractNumId="7" w15:restartNumberingAfterBreak="0">
+  <w:abstractNum w:abstractNumId="8" w15:restartNumberingAfterBreak="0">
     <w:nsid w:val="765437F0"/>
     <w:multiLevelType w:val="multilevel"/>
     <w:tmpl w:val="5B60CDB0"/>
@@ -2035,28 +1569,31 @@
     </w:lvl>
   </w:abstractNum>
   <w:num w:numId="1">
+    <w:abstractNumId w:val="7"/>
+  </w:num>
+  <w:num w:numId="2">
+    <w:abstractNumId w:val="1"/>
+  </w:num>
+  <w:num w:numId="3">
+    <w:abstractNumId w:val="3"/>
+  </w:num>
+  <w:num w:numId="4">
+    <w:abstractNumId w:val="2"/>
+  </w:num>
+  <w:num w:numId="5">
     <w:abstractNumId w:val="6"/>
   </w:num>
-  <w:num w:numId="2">
-    <w:abstractNumId w:val="0"/>
+  <w:num w:numId="6">
+    <w:abstractNumId w:val="4"/>
   </w:num>
-  <w:num w:numId="3">
-    <w:abstractNumId w:val="2"/>
-  </w:num>
-  <w:num w:numId="4">
-    <w:abstractNumId w:val="1"/>
-  </w:num>
-  <w:num w:numId="5">
+  <w:num w:numId="7">
     <w:abstractNumId w:val="5"/>
   </w:num>
-  <w:num w:numId="6">
-    <w:abstractNumId w:val="3"/>
+  <w:num w:numId="8">
+    <w:abstractNumId w:val="8"/>
   </w:num>
-  <w:num w:numId="7">
-    <w:abstractNumId w:val="4"/>
-  </w:num>
-  <w:num w:numId="8">
-    <w:abstractNumId w:val="7"/>
+  <w:num w:numId="9">
+    <w:abstractNumId w:val="0"/>
   </w:num>
 </w:numbering>
 </file>

</xml_diff>

<commit_message>
Continue working, still need holidays and schooldays
</commit_message>
<xml_diff>
--- a/Document/Plan.docx
+++ b/Document/Plan.docx
@@ -16,13 +16,26 @@
         <w:sym w:font="Wingdings" w:char="F0E0"/>
       </w:r>
       <w:r>
-        <w:t xml:space="preserve"> data preprocessing</w:t>
-      </w:r>
+        <w:t xml:space="preserve"> data </w:t>
+      </w:r>
+      <w:proofErr w:type="spellStart"/>
+      <w:r>
+        <w:t>preprocessing</w:t>
+      </w:r>
+      <w:proofErr w:type="spellEnd"/>
       <w:r>
         <w:t xml:space="preserve"> (</w:t>
       </w:r>
       <w:r>
-        <w:t xml:space="preserve"> find all trends/seasonalities/irregularities</w:t>
+        <w:t xml:space="preserve"> find all trends/</w:t>
+      </w:r>
+      <w:proofErr w:type="spellStart"/>
+      <w:r>
+        <w:t>seasonalities</w:t>
+      </w:r>
+      <w:proofErr w:type="spellEnd"/>
+      <w:r>
+        <w:t>/irregularities</w:t>
       </w:r>
       <w:r>
         <w:t xml:space="preserve"> and</w:t>
@@ -46,7 +59,15 @@
         <w:t xml:space="preserve"> (</w:t>
       </w:r>
       <w:r>
-        <w:t>use MDI,…),</w:t>
+        <w:t xml:space="preserve">use </w:t>
+      </w:r>
+      <w:proofErr w:type="gramStart"/>
+      <w:r>
+        <w:t>MDI,…</w:t>
+      </w:r>
+      <w:proofErr w:type="gramEnd"/>
+      <w:r>
+        <w:t>),</w:t>
       </w:r>
       <w:r>
         <w:t>exploratory analysis</w:t>
@@ -55,7 +76,15 @@
         <w:sym w:font="Wingdings" w:char="F0E0"/>
       </w:r>
       <w:r>
-        <w:t>Validation, model selection, hyperparam tuning, solving competition</w:t>
+        <w:t xml:space="preserve">Validation, model selection, </w:t>
+      </w:r>
+      <w:proofErr w:type="spellStart"/>
+      <w:r>
+        <w:t>hyperparam</w:t>
+      </w:r>
+      <w:proofErr w:type="spellEnd"/>
+      <w:r>
+        <w:t xml:space="preserve"> tuning, solving competition</w:t>
       </w:r>
     </w:p>
     <w:p/>
@@ -139,11 +168,19 @@
           <w:lang w:val="en-US"/>
         </w:rPr>
       </w:pPr>
+      <w:proofErr w:type="spellStart"/>
       <w:r>
         <w:rPr>
           <w:lang w:val="en-US"/>
         </w:rPr>
-        <w:t>Lightgbm week</w:t>
+        <w:t>Lightgbm</w:t>
+      </w:r>
+      <w:proofErr w:type="spellEnd"/>
+      <w:r>
+        <w:rPr>
+          <w:lang w:val="en-US"/>
+        </w:rPr>
+        <w:t xml:space="preserve"> week</w:t>
       </w:r>
     </w:p>
     <w:p>
@@ -180,9 +217,11 @@
       <w:r>
         <w:t xml:space="preserve"> with sliding windows or </w:t>
       </w:r>
+      <w:proofErr w:type="spellStart"/>
       <w:r>
         <w:t>extratree</w:t>
       </w:r>
+      <w:proofErr w:type="spellEnd"/>
       <w:r>
         <w:t xml:space="preserve"> </w:t>
       </w:r>
@@ -201,12 +240,15 @@
       <w:r>
         <w:t>/</w:t>
       </w:r>
+      <w:proofErr w:type="spellStart"/>
       <w:r>
         <w:t>xgboost</w:t>
       </w:r>
+      <w:proofErr w:type="spellEnd"/>
       <w:r>
         <w:t>/</w:t>
       </w:r>
+      <w:proofErr w:type="spellStart"/>
       <w:r>
         <w:rPr>
           <w:b/>
@@ -214,9 +256,15 @@
         </w:rPr>
         <w:t>lightgbm</w:t>
       </w:r>
-      <w:r>
-        <w:t>(ok categorical features) recommended by Ruslan/catboost</w:t>
-      </w:r>
+      <w:proofErr w:type="spellEnd"/>
+      <w:r>
+        <w:t>(ok categorical features) recommended by Ruslan/</w:t>
+      </w:r>
+      <w:proofErr w:type="spellStart"/>
+      <w:r>
+        <w:t>catboost</w:t>
+      </w:r>
+      <w:proofErr w:type="spellEnd"/>
       <w:r>
         <w:t xml:space="preserve"> (ok categorical)</w:t>
       </w:r>
@@ -258,16 +306,31 @@
       </w:r>
     </w:p>
     <w:p>
+      <w:proofErr w:type="spellStart"/>
       <w:r>
         <w:t>keras</w:t>
       </w:r>
+      <w:proofErr w:type="spellEnd"/>
       <w:r>
         <w:t xml:space="preserve"> (maybe later)</w:t>
       </w:r>
     </w:p>
     <w:p>
-      <w:r>
-        <w:t>Tensorflow/Pytorch (maybe later)</w:t>
+      <w:proofErr w:type="spellStart"/>
+      <w:r>
+        <w:t>Tensorflow</w:t>
+      </w:r>
+      <w:proofErr w:type="spellEnd"/>
+      <w:r>
+        <w:t>/</w:t>
+      </w:r>
+      <w:proofErr w:type="spellStart"/>
+      <w:r>
+        <w:t>Pytorch</w:t>
+      </w:r>
+      <w:proofErr w:type="spellEnd"/>
+      <w:r>
+        <w:t xml:space="preserve"> (maybe later)</w:t>
       </w:r>
     </w:p>
     <w:p/>
@@ -435,7 +498,15 @@
     <w:p/>
     <w:p>
       <w:r>
-        <w:t>2 Jupyter notebook</w:t>
+        <w:t xml:space="preserve">2 </w:t>
+      </w:r>
+      <w:proofErr w:type="spellStart"/>
+      <w:r>
+        <w:t>Jupyter</w:t>
+      </w:r>
+      <w:proofErr w:type="spellEnd"/>
+      <w:r>
+        <w:t xml:space="preserve"> notebook</w:t>
       </w:r>
     </w:p>
     <w:p>
@@ -484,11 +555,34 @@
           <w:szCs w:val="21"/>
           <w:lang w:val="en-US" w:eastAsia="it-IT"/>
         </w:rPr>
-        <w:t>Do we have to handle correlation? Don’t think so since it is a tree/stump</w:t>
-      </w:r>
-    </w:p>
-    <w:p>
-      <w:pPr>
+        <w:t>Do we have to handle correlation</w:t>
+      </w:r>
+      <w:r>
+        <w:rPr>
+          <w:rFonts w:ascii="Arial" w:eastAsia="Times New Roman" w:hAnsi="Arial" w:cs="Arial"/>
+          <w:sz w:val="21"/>
+          <w:szCs w:val="21"/>
+          <w:lang w:val="en-US" w:eastAsia="it-IT"/>
+        </w:rPr>
+        <w:t xml:space="preserve"> between features</w:t>
+      </w:r>
+      <w:r>
+        <w:rPr>
+          <w:rFonts w:ascii="Arial" w:eastAsia="Times New Roman" w:hAnsi="Arial" w:cs="Arial"/>
+          <w:sz w:val="21"/>
+          <w:szCs w:val="21"/>
+          <w:lang w:val="en-US" w:eastAsia="it-IT"/>
+        </w:rPr>
+        <w:t>? Don’t think so since it is a tree/stump</w:t>
+      </w:r>
+    </w:p>
+    <w:p>
+      <w:pPr>
+        <w:pStyle w:val="ListParagraph"/>
+        <w:numPr>
+          <w:ilvl w:val="0"/>
+          <w:numId w:val="9"/>
+        </w:numPr>
         <w:spacing w:before="100" w:beforeAutospacing="1" w:after="100" w:afterAutospacing="1" w:line="240" w:lineRule="auto"/>
         <w:rPr>
           <w:rFonts w:ascii="Arial" w:eastAsia="Times New Roman" w:hAnsi="Arial" w:cs="Arial"/>
@@ -504,8 +598,112 @@
           <w:szCs w:val="21"/>
           <w:lang w:val="en-US" w:eastAsia="it-IT"/>
         </w:rPr>
+        <w:t>Time series cv??</w:t>
+      </w:r>
+      <w:r>
+        <w:rPr>
+          <w:rFonts w:ascii="Arial" w:eastAsia="Times New Roman" w:hAnsi="Arial" w:cs="Arial"/>
+          <w:sz w:val="21"/>
+          <w:szCs w:val="21"/>
+          <w:lang w:val="en-US" w:eastAsia="it-IT"/>
+        </w:rPr>
+        <w:t xml:space="preserve"> </w:t>
+      </w:r>
+      <w:r>
+        <w:rPr>
+          <w:rFonts w:ascii="Arial" w:eastAsia="Times New Roman" w:hAnsi="Arial" w:cs="Arial"/>
+          <w:sz w:val="21"/>
+          <w:szCs w:val="21"/>
+          <w:lang w:val="en-US" w:eastAsia="it-IT"/>
+        </w:rPr>
+        <w:t>Is it enough to use it for Bayes?</w:t>
+      </w:r>
+    </w:p>
+    <w:p>
+      <w:pPr>
+        <w:pStyle w:val="ListParagraph"/>
+        <w:numPr>
+          <w:ilvl w:val="0"/>
+          <w:numId w:val="9"/>
+        </w:numPr>
+        <w:spacing w:before="100" w:beforeAutospacing="1" w:after="100" w:afterAutospacing="1" w:line="240" w:lineRule="auto"/>
+        <w:rPr>
+          <w:rFonts w:ascii="Arial" w:eastAsia="Times New Roman" w:hAnsi="Arial" w:cs="Arial"/>
+          <w:sz w:val="21"/>
+          <w:szCs w:val="21"/>
+          <w:lang w:val="en-US" w:eastAsia="it-IT"/>
+        </w:rPr>
+      </w:pPr>
+      <w:r>
+        <w:rPr>
+          <w:rFonts w:ascii="Arial" w:eastAsia="Times New Roman" w:hAnsi="Arial" w:cs="Arial"/>
+          <w:sz w:val="21"/>
+          <w:szCs w:val="21"/>
+          <w:lang w:val="en-US" w:eastAsia="it-IT"/>
+        </w:rPr>
+        <w:t>'</w:t>
+      </w:r>
+      <w:proofErr w:type="spellStart"/>
+      <w:r>
+        <w:rPr>
+          <w:rFonts w:ascii="Arial" w:eastAsia="Times New Roman" w:hAnsi="Arial" w:cs="Arial"/>
+          <w:sz w:val="21"/>
+          <w:szCs w:val="21"/>
+          <w:lang w:val="en-US" w:eastAsia="it-IT"/>
+        </w:rPr>
+        <w:t>BayesSearchCV</w:t>
+      </w:r>
+      <w:proofErr w:type="spellEnd"/>
+      <w:r>
+        <w:rPr>
+          <w:rFonts w:ascii="Arial" w:eastAsia="Times New Roman" w:hAnsi="Arial" w:cs="Arial"/>
+          <w:sz w:val="21"/>
+          <w:szCs w:val="21"/>
+          <w:lang w:val="en-US" w:eastAsia="it-IT"/>
+        </w:rPr>
+        <w:t>' object has no attribute '</w:t>
+      </w:r>
+      <w:proofErr w:type="spellStart"/>
+      <w:r>
+        <w:rPr>
+          <w:rFonts w:ascii="Arial" w:eastAsia="Times New Roman" w:hAnsi="Arial" w:cs="Arial"/>
+          <w:sz w:val="21"/>
+          <w:szCs w:val="21"/>
+          <w:lang w:val="en-US" w:eastAsia="it-IT"/>
+        </w:rPr>
+        <w:t>cv_results</w:t>
+      </w:r>
+      <w:proofErr w:type="spellEnd"/>
+      <w:r>
+        <w:rPr>
+          <w:rFonts w:ascii="Arial" w:eastAsia="Times New Roman" w:hAnsi="Arial" w:cs="Arial"/>
+          <w:sz w:val="21"/>
+          <w:szCs w:val="21"/>
+          <w:lang w:val="en-US" w:eastAsia="it-IT"/>
+        </w:rPr>
+        <w:t>_'</w:t>
+      </w:r>
+    </w:p>
+    <w:p>
+      <w:pPr>
+        <w:spacing w:before="100" w:beforeAutospacing="1" w:after="100" w:afterAutospacing="1" w:line="240" w:lineRule="auto"/>
+        <w:rPr>
+          <w:rFonts w:ascii="Arial" w:eastAsia="Times New Roman" w:hAnsi="Arial" w:cs="Arial"/>
+          <w:sz w:val="21"/>
+          <w:szCs w:val="21"/>
+          <w:lang w:val="en-US" w:eastAsia="it-IT"/>
+        </w:rPr>
+      </w:pPr>
+      <w:r>
+        <w:rPr>
+          <w:rFonts w:ascii="Arial" w:eastAsia="Times New Roman" w:hAnsi="Arial" w:cs="Arial"/>
+          <w:sz w:val="21"/>
+          <w:szCs w:val="21"/>
+          <w:lang w:val="en-US" w:eastAsia="it-IT"/>
+        </w:rPr>
         <w:t>Timeseries problems requires </w:t>
       </w:r>
+      <w:proofErr w:type="gramStart"/>
       <w:r>
         <w:rPr>
           <w:rFonts w:ascii="Arial" w:eastAsia="Times New Roman" w:hAnsi="Arial" w:cs="Arial"/>
@@ -515,38 +713,113 @@
           <w:szCs w:val="21"/>
           <w:lang w:val="en-US" w:eastAsia="it-IT"/>
         </w:rPr>
-        <w:t>time based validation</w:t>
-      </w:r>
-      <w:r>
-        <w:rPr>
-          <w:rFonts w:ascii="Arial" w:eastAsia="Times New Roman" w:hAnsi="Arial" w:cs="Arial"/>
-          <w:sz w:val="21"/>
-          <w:szCs w:val="21"/>
-          <w:lang w:val="en-US" w:eastAsia="it-IT"/>
-        </w:rPr>
-        <w:t> instead of generaly used kfold validation in regression problem. Kfold splits the data randomly and checking the model accuracy by predicting on timeperiod 2016 by using 2017 data makes no sense.</w:t>
+        <w:t>time based</w:t>
+      </w:r>
+      <w:proofErr w:type="gramEnd"/>
+      <w:r>
+        <w:rPr>
+          <w:rFonts w:ascii="Arial" w:eastAsia="Times New Roman" w:hAnsi="Arial" w:cs="Arial"/>
+          <w:b/>
+          <w:bCs/>
+          <w:sz w:val="21"/>
+          <w:szCs w:val="21"/>
+          <w:lang w:val="en-US" w:eastAsia="it-IT"/>
+        </w:rPr>
+        <w:t xml:space="preserve"> validation</w:t>
+      </w:r>
+      <w:r>
+        <w:rPr>
+          <w:rFonts w:ascii="Arial" w:eastAsia="Times New Roman" w:hAnsi="Arial" w:cs="Arial"/>
+          <w:sz w:val="21"/>
+          <w:szCs w:val="21"/>
+          <w:lang w:val="en-US" w:eastAsia="it-IT"/>
+        </w:rPr>
+        <w:t xml:space="preserve"> instead of </w:t>
+      </w:r>
+      <w:proofErr w:type="spellStart"/>
+      <w:r>
+        <w:rPr>
+          <w:rFonts w:ascii="Arial" w:eastAsia="Times New Roman" w:hAnsi="Arial" w:cs="Arial"/>
+          <w:sz w:val="21"/>
+          <w:szCs w:val="21"/>
+          <w:lang w:val="en-US" w:eastAsia="it-IT"/>
+        </w:rPr>
+        <w:t>generaly</w:t>
+      </w:r>
+      <w:proofErr w:type="spellEnd"/>
+      <w:r>
+        <w:rPr>
+          <w:rFonts w:ascii="Arial" w:eastAsia="Times New Roman" w:hAnsi="Arial" w:cs="Arial"/>
+          <w:sz w:val="21"/>
+          <w:szCs w:val="21"/>
+          <w:lang w:val="en-US" w:eastAsia="it-IT"/>
+        </w:rPr>
+        <w:t xml:space="preserve"> used </w:t>
+      </w:r>
+      <w:proofErr w:type="spellStart"/>
+      <w:r>
+        <w:rPr>
+          <w:rFonts w:ascii="Arial" w:eastAsia="Times New Roman" w:hAnsi="Arial" w:cs="Arial"/>
+          <w:sz w:val="21"/>
+          <w:szCs w:val="21"/>
+          <w:lang w:val="en-US" w:eastAsia="it-IT"/>
+        </w:rPr>
+        <w:t>kfold</w:t>
+      </w:r>
+      <w:proofErr w:type="spellEnd"/>
+      <w:r>
+        <w:rPr>
+          <w:rFonts w:ascii="Arial" w:eastAsia="Times New Roman" w:hAnsi="Arial" w:cs="Arial"/>
+          <w:sz w:val="21"/>
+          <w:szCs w:val="21"/>
+          <w:lang w:val="en-US" w:eastAsia="it-IT"/>
+        </w:rPr>
+        <w:t xml:space="preserve"> validation in regression problem. </w:t>
+      </w:r>
+      <w:proofErr w:type="spellStart"/>
+      <w:r>
+        <w:rPr>
+          <w:rFonts w:ascii="Arial" w:eastAsia="Times New Roman" w:hAnsi="Arial" w:cs="Arial"/>
+          <w:sz w:val="21"/>
+          <w:szCs w:val="21"/>
+          <w:lang w:val="en-US" w:eastAsia="it-IT"/>
+        </w:rPr>
+        <w:t>Kfold</w:t>
+      </w:r>
+      <w:proofErr w:type="spellEnd"/>
+      <w:r>
+        <w:rPr>
+          <w:rFonts w:ascii="Arial" w:eastAsia="Times New Roman" w:hAnsi="Arial" w:cs="Arial"/>
+          <w:sz w:val="21"/>
+          <w:szCs w:val="21"/>
+          <w:lang w:val="en-US" w:eastAsia="it-IT"/>
+        </w:rPr>
+        <w:t xml:space="preserve"> splits the data randomly and checking the model accuracy by predicting on </w:t>
+      </w:r>
+      <w:proofErr w:type="spellStart"/>
+      <w:r>
+        <w:rPr>
+          <w:rFonts w:ascii="Arial" w:eastAsia="Times New Roman" w:hAnsi="Arial" w:cs="Arial"/>
+          <w:sz w:val="21"/>
+          <w:szCs w:val="21"/>
+          <w:lang w:val="en-US" w:eastAsia="it-IT"/>
+        </w:rPr>
+        <w:t>timeperiod</w:t>
+      </w:r>
+      <w:proofErr w:type="spellEnd"/>
+      <w:r>
+        <w:rPr>
+          <w:rFonts w:ascii="Arial" w:eastAsia="Times New Roman" w:hAnsi="Arial" w:cs="Arial"/>
+          <w:sz w:val="21"/>
+          <w:szCs w:val="21"/>
+          <w:lang w:val="en-US" w:eastAsia="it-IT"/>
+        </w:rPr>
+        <w:t xml:space="preserve"> 2016 by using 2017 data makes no sense.</w:t>
       </w:r>
     </w:p>
     <w:p>
       <w:pPr>
         <w:spacing w:before="100" w:beforeAutospacing="1" w:after="100" w:afterAutospacing="1" w:line="240" w:lineRule="auto"/>
-        <w:rPr>
-          <w:rFonts w:ascii="Arial" w:eastAsia="Times New Roman" w:hAnsi="Arial" w:cs="Arial"/>
-          <w:sz w:val="21"/>
-          <w:szCs w:val="21"/>
-          <w:lang w:val="en-US" w:eastAsia="it-IT"/>
-        </w:rPr>
-      </w:pPr>
-      <w:r>
-        <w:rPr>
-          <w:rFonts w:ascii="Arial" w:eastAsia="Times New Roman" w:hAnsi="Arial" w:cs="Arial"/>
-          <w:sz w:val="21"/>
-          <w:szCs w:val="21"/>
-          <w:lang w:val="en-US" w:eastAsia="it-IT"/>
-        </w:rPr>
-        <w:t>Here we used time based validation for the time period (2017-01-01 to 2017-04-01) of 4 months, since the test set contains 4 months data to predict</w:t>
-      </w:r>
-      <w:r>
         <w:rPr>
           <w:rFonts w:ascii="Cambria" w:hAnsi="Cambria"/>
           <w:color w:val="222635"/>
@@ -554,8 +827,123 @@
           <w:szCs w:val="29"/>
           <w:shd w:val="clear" w:color="auto" w:fill="FFFFFF"/>
         </w:rPr>
+      </w:pPr>
+      <w:r>
+        <w:rPr>
+          <w:rFonts w:ascii="Arial" w:eastAsia="Times New Roman" w:hAnsi="Arial" w:cs="Arial"/>
+          <w:sz w:val="21"/>
+          <w:szCs w:val="21"/>
+          <w:lang w:val="en-US" w:eastAsia="it-IT"/>
+        </w:rPr>
+        <w:t xml:space="preserve">Here we used </w:t>
+      </w:r>
+      <w:proofErr w:type="gramStart"/>
+      <w:r>
+        <w:rPr>
+          <w:rFonts w:ascii="Arial" w:eastAsia="Times New Roman" w:hAnsi="Arial" w:cs="Arial"/>
+          <w:sz w:val="21"/>
+          <w:szCs w:val="21"/>
+          <w:lang w:val="en-US" w:eastAsia="it-IT"/>
+        </w:rPr>
+        <w:t>time based</w:t>
+      </w:r>
+      <w:proofErr w:type="gramEnd"/>
+      <w:r>
+        <w:rPr>
+          <w:rFonts w:ascii="Arial" w:eastAsia="Times New Roman" w:hAnsi="Arial" w:cs="Arial"/>
+          <w:sz w:val="21"/>
+          <w:szCs w:val="21"/>
+          <w:lang w:val="en-US" w:eastAsia="it-IT"/>
+        </w:rPr>
+        <w:t xml:space="preserve"> validation for the time period (2017-01-01 to 2017-04-01) of 4 months, since the test set contains 4 months data to predict</w:t>
+      </w:r>
+      <w:r>
+        <w:rPr>
+          <w:rFonts w:ascii="Cambria" w:hAnsi="Cambria"/>
+          <w:color w:val="222635"/>
+          <w:sz w:val="29"/>
+          <w:szCs w:val="29"/>
+          <w:shd w:val="clear" w:color="auto" w:fill="FFFFFF"/>
+        </w:rPr>
         <w:t>.</w:t>
       </w:r>
+    </w:p>
+    <w:p>
+      <w:pPr>
+        <w:spacing w:before="100" w:beforeAutospacing="1" w:after="100" w:afterAutospacing="1" w:line="240" w:lineRule="auto"/>
+        <w:rPr>
+          <w:rFonts w:ascii="Cambria" w:hAnsi="Cambria"/>
+          <w:color w:val="222635"/>
+          <w:sz w:val="29"/>
+          <w:szCs w:val="29"/>
+          <w:shd w:val="clear" w:color="auto" w:fill="FFFFFF"/>
+        </w:rPr>
+      </w:pPr>
+    </w:p>
+    <w:p>
+      <w:pPr>
+        <w:spacing w:before="100" w:beforeAutospacing="1" w:after="100" w:afterAutospacing="1" w:line="240" w:lineRule="auto"/>
+        <w:rPr>
+          <w:rFonts w:ascii="Cambria" w:hAnsi="Cambria"/>
+          <w:color w:val="222635"/>
+          <w:sz w:val="29"/>
+          <w:szCs w:val="29"/>
+          <w:shd w:val="clear" w:color="auto" w:fill="FFFFFF"/>
+        </w:rPr>
+      </w:pPr>
+      <w:r>
+        <w:rPr>
+          <w:rFonts w:ascii="Cambria" w:hAnsi="Cambria"/>
+          <w:color w:val="222635"/>
+          <w:sz w:val="29"/>
+          <w:szCs w:val="29"/>
+          <w:shd w:val="clear" w:color="auto" w:fill="FFFFFF"/>
+        </w:rPr>
+        <w:t xml:space="preserve">Idea: </w:t>
+      </w:r>
+      <w:r>
+        <w:rPr>
+          <w:rFonts w:ascii="Cambria" w:hAnsi="Cambria"/>
+          <w:color w:val="222635"/>
+          <w:sz w:val="29"/>
+          <w:szCs w:val="29"/>
+          <w:shd w:val="clear" w:color="auto" w:fill="FFFFFF"/>
+        </w:rPr>
+        <w:t xml:space="preserve"> </w:t>
+      </w:r>
+      <w:proofErr w:type="spellStart"/>
+      <w:r>
+        <w:rPr>
+          <w:rFonts w:ascii="Cambria" w:hAnsi="Cambria"/>
+          <w:color w:val="222635"/>
+          <w:sz w:val="29"/>
+          <w:szCs w:val="29"/>
+          <w:shd w:val="clear" w:color="auto" w:fill="FFFFFF"/>
+        </w:rPr>
+        <w:t>kmeans</w:t>
+      </w:r>
+      <w:proofErr w:type="spellEnd"/>
+      <w:r>
+        <w:rPr>
+          <w:rFonts w:ascii="Cambria" w:hAnsi="Cambria"/>
+          <w:color w:val="222635"/>
+          <w:sz w:val="29"/>
+          <w:szCs w:val="29"/>
+          <w:shd w:val="clear" w:color="auto" w:fill="FFFFFF"/>
+        </w:rPr>
+        <w:t xml:space="preserve"> or something?</w:t>
+      </w:r>
+    </w:p>
+    <w:p>
+      <w:pPr>
+        <w:spacing w:before="100" w:beforeAutospacing="1" w:after="100" w:afterAutospacing="1" w:line="240" w:lineRule="auto"/>
+        <w:rPr>
+          <w:rFonts w:ascii="Arial" w:eastAsia="Times New Roman" w:hAnsi="Arial" w:cs="Arial"/>
+          <w:sz w:val="21"/>
+          <w:szCs w:val="21"/>
+          <w:lang w:val="en-US" w:eastAsia="it-IT"/>
+        </w:rPr>
+      </w:pPr>
     </w:p>
     <w:sectPr>
       <w:pgSz w:w="11906" w:h="16838"/>

</xml_diff>

<commit_message>
My lgbm and catboost implementation
</commit_message>
<xml_diff>
--- a/Document/Plan.docx
+++ b/Document/Plan.docx
@@ -16,26 +16,13 @@
         <w:sym w:font="Wingdings" w:char="F0E0"/>
       </w:r>
       <w:r>
-        <w:t xml:space="preserve"> data </w:t>
-      </w:r>
-      <w:proofErr w:type="spellStart"/>
-      <w:r>
-        <w:t>preprocessing</w:t>
-      </w:r>
-      <w:proofErr w:type="spellEnd"/>
+        <w:t xml:space="preserve"> data preprocessing</w:t>
+      </w:r>
       <w:r>
         <w:t xml:space="preserve"> (</w:t>
       </w:r>
       <w:r>
-        <w:t xml:space="preserve"> find all trends/</w:t>
-      </w:r>
-      <w:proofErr w:type="spellStart"/>
-      <w:r>
-        <w:t>seasonalities</w:t>
-      </w:r>
-      <w:proofErr w:type="spellEnd"/>
-      <w:r>
-        <w:t>/irregularities</w:t>
+        <w:t xml:space="preserve"> find all trends/seasonalities/irregularities</w:t>
       </w:r>
       <w:r>
         <w:t xml:space="preserve"> and</w:t>
@@ -59,15 +46,7 @@
         <w:t xml:space="preserve"> (</w:t>
       </w:r>
       <w:r>
-        <w:t xml:space="preserve">use </w:t>
-      </w:r>
-      <w:proofErr w:type="gramStart"/>
-      <w:r>
-        <w:t>MDI,…</w:t>
-      </w:r>
-      <w:proofErr w:type="gramEnd"/>
-      <w:r>
-        <w:t>),</w:t>
+        <w:t>use MDI,…),</w:t>
       </w:r>
       <w:r>
         <w:t>exploratory analysis</w:t>
@@ -76,15 +55,7 @@
         <w:sym w:font="Wingdings" w:char="F0E0"/>
       </w:r>
       <w:r>
-        <w:t xml:space="preserve">Validation, model selection, </w:t>
-      </w:r>
-      <w:proofErr w:type="spellStart"/>
-      <w:r>
-        <w:t>hyperparam</w:t>
-      </w:r>
-      <w:proofErr w:type="spellEnd"/>
-      <w:r>
-        <w:t xml:space="preserve"> tuning, solving competition</w:t>
+        <w:t>Validation, model selection, hyperparam tuning, solving competition</w:t>
       </w:r>
     </w:p>
     <w:p/>
@@ -168,19 +139,11 @@
           <w:lang w:val="en-US"/>
         </w:rPr>
       </w:pPr>
-      <w:proofErr w:type="spellStart"/>
       <w:r>
         <w:rPr>
           <w:lang w:val="en-US"/>
         </w:rPr>
-        <w:t>Lightgbm</w:t>
-      </w:r>
-      <w:proofErr w:type="spellEnd"/>
-      <w:r>
-        <w:rPr>
-          <w:lang w:val="en-US"/>
-        </w:rPr>
-        <w:t xml:space="preserve"> week</w:t>
+        <w:t>Lightgbm week</w:t>
       </w:r>
     </w:p>
     <w:p>
@@ -217,11 +180,9 @@
       <w:r>
         <w:t xml:space="preserve"> with sliding windows or </w:t>
       </w:r>
-      <w:proofErr w:type="spellStart"/>
       <w:r>
         <w:t>extratree</w:t>
       </w:r>
-      <w:proofErr w:type="spellEnd"/>
       <w:r>
         <w:t xml:space="preserve"> </w:t>
       </w:r>
@@ -240,15 +201,12 @@
       <w:r>
         <w:t>/</w:t>
       </w:r>
-      <w:proofErr w:type="spellStart"/>
       <w:r>
         <w:t>xgboost</w:t>
       </w:r>
-      <w:proofErr w:type="spellEnd"/>
       <w:r>
         <w:t>/</w:t>
       </w:r>
-      <w:proofErr w:type="spellStart"/>
       <w:r>
         <w:rPr>
           <w:b/>
@@ -256,15 +214,9 @@
         </w:rPr>
         <w:t>lightgbm</w:t>
       </w:r>
-      <w:proofErr w:type="spellEnd"/>
-      <w:r>
-        <w:t>(ok categorical features) recommended by Ruslan/</w:t>
-      </w:r>
-      <w:proofErr w:type="spellStart"/>
-      <w:r>
-        <w:t>catboost</w:t>
-      </w:r>
-      <w:proofErr w:type="spellEnd"/>
+      <w:r>
+        <w:t>(ok categorical features) recommended by Ruslan/catboost</w:t>
+      </w:r>
       <w:r>
         <w:t xml:space="preserve"> (ok categorical)</w:t>
       </w:r>
@@ -306,31 +258,16 @@
       </w:r>
     </w:p>
     <w:p>
-      <w:proofErr w:type="spellStart"/>
       <w:r>
         <w:t>keras</w:t>
       </w:r>
-      <w:proofErr w:type="spellEnd"/>
       <w:r>
         <w:t xml:space="preserve"> (maybe later)</w:t>
       </w:r>
     </w:p>
     <w:p>
-      <w:proofErr w:type="spellStart"/>
-      <w:r>
-        <w:t>Tensorflow</w:t>
-      </w:r>
-      <w:proofErr w:type="spellEnd"/>
-      <w:r>
-        <w:t>/</w:t>
-      </w:r>
-      <w:proofErr w:type="spellStart"/>
-      <w:r>
-        <w:t>Pytorch</w:t>
-      </w:r>
-      <w:proofErr w:type="spellEnd"/>
-      <w:r>
-        <w:t xml:space="preserve"> (maybe later)</w:t>
+      <w:r>
+        <w:t>Tensorflow/Pytorch (maybe later)</w:t>
       </w:r>
     </w:p>
     <w:p/>
@@ -498,15 +435,7 @@
     <w:p/>
     <w:p>
       <w:r>
-        <w:t xml:space="preserve">2 </w:t>
-      </w:r>
-      <w:proofErr w:type="spellStart"/>
-      <w:r>
-        <w:t>Jupyter</w:t>
-      </w:r>
-      <w:proofErr w:type="spellEnd"/>
-      <w:r>
-        <w:t xml:space="preserve"> notebook</w:t>
+        <w:t>2 Jupyter notebook</w:t>
       </w:r>
     </w:p>
     <w:p>
@@ -588,6 +517,7 @@
           <w:rFonts w:ascii="Arial" w:eastAsia="Times New Roman" w:hAnsi="Arial" w:cs="Arial"/>
           <w:sz w:val="21"/>
           <w:szCs w:val="21"/>
+          <w:highlight w:val="yellow"/>
           <w:lang w:val="en-US" w:eastAsia="it-IT"/>
         </w:rPr>
       </w:pPr>
@@ -596,27 +526,30 @@
           <w:rFonts w:ascii="Arial" w:eastAsia="Times New Roman" w:hAnsi="Arial" w:cs="Arial"/>
           <w:sz w:val="21"/>
           <w:szCs w:val="21"/>
+          <w:highlight w:val="yellow"/>
           <w:lang w:val="en-US" w:eastAsia="it-IT"/>
         </w:rPr>
-        <w:t>Time series cv??</w:t>
+        <w:t>DO I have to sort by date?</w:t>
       </w:r>
       <w:r>
         <w:rPr>
           <w:rFonts w:ascii="Arial" w:eastAsia="Times New Roman" w:hAnsi="Arial" w:cs="Arial"/>
           <w:sz w:val="21"/>
           <w:szCs w:val="21"/>
+          <w:highlight w:val="yellow"/>
           <w:lang w:val="en-US" w:eastAsia="it-IT"/>
         </w:rPr>
-        <w:t xml:space="preserve"> </w:t>
+        <w:t xml:space="preserve"> Then order by Id?</w:t>
       </w:r>
       <w:r>
         <w:rPr>
           <w:rFonts w:ascii="Arial" w:eastAsia="Times New Roman" w:hAnsi="Arial" w:cs="Arial"/>
           <w:sz w:val="21"/>
           <w:szCs w:val="21"/>
+          <w:highlight w:val="yellow"/>
           <w:lang w:val="en-US" w:eastAsia="it-IT"/>
         </w:rPr>
-        <w:t>Is it enough to use it for Bayes?</w:t>
+        <w:t xml:space="preserve"> yes</w:t>
       </w:r>
     </w:p>
     <w:p>
@@ -631,19 +564,108 @@
           <w:rFonts w:ascii="Arial" w:eastAsia="Times New Roman" w:hAnsi="Arial" w:cs="Arial"/>
           <w:sz w:val="21"/>
           <w:szCs w:val="21"/>
+          <w:highlight w:val="yellow"/>
           <w:lang w:val="en-US" w:eastAsia="it-IT"/>
         </w:rPr>
       </w:pPr>
       <w:r>
+        <w:rPr>
+          <w:rFonts w:ascii="Arial" w:eastAsia="Times New Roman" w:hAnsi="Arial" w:cs="Arial"/>
+          <w:sz w:val="21"/>
+          <w:szCs w:val="21"/>
+          <w:highlight w:val="yellow"/>
+          <w:lang w:val="en-US" w:eastAsia="it-IT"/>
+        </w:rPr>
+        <w:t>Stacking still use time series cv</w:t>
+      </w:r>
+      <w:r>
+        <w:rPr>
+          <w:rFonts w:ascii="Arial" w:eastAsia="Times New Roman" w:hAnsi="Arial" w:cs="Arial"/>
+          <w:sz w:val="21"/>
+          <w:szCs w:val="21"/>
+          <w:highlight w:val="yellow"/>
+          <w:lang w:val="en-US" w:eastAsia="it-IT"/>
+        </w:rPr>
+        <w:t>.</w:t>
+      </w:r>
+    </w:p>
+    <w:p>
+      <w:pPr>
+        <w:pStyle w:val="ListParagraph"/>
+        <w:numPr>
+          <w:ilvl w:val="0"/>
+          <w:numId w:val="9"/>
+        </w:numPr>
+        <w:spacing w:before="100" w:beforeAutospacing="1" w:after="100" w:afterAutospacing="1" w:line="240" w:lineRule="auto"/>
+        <w:rPr>
+          <w:rFonts w:ascii="Arial" w:eastAsia="Times New Roman" w:hAnsi="Arial" w:cs="Arial"/>
+          <w:sz w:val="21"/>
+          <w:szCs w:val="21"/>
+          <w:highlight w:val="yellow"/>
+          <w:lang w:val="en-US" w:eastAsia="it-IT"/>
+        </w:rPr>
+      </w:pPr>
+      <w:r>
+        <w:rPr>
+          <w:rFonts w:ascii="Arial" w:eastAsia="Times New Roman" w:hAnsi="Arial" w:cs="Arial"/>
+          <w:sz w:val="21"/>
+          <w:szCs w:val="21"/>
+          <w:highlight w:val="yellow"/>
+          <w:lang w:val="en-US" w:eastAsia="it-IT"/>
+        </w:rPr>
+        <w:t>Best to do more feature engineering (ideas?) or other algorithms</w:t>
+      </w:r>
+      <w:r>
+        <w:rPr>
+          <w:rFonts w:ascii="Arial" w:eastAsia="Times New Roman" w:hAnsi="Arial" w:cs="Arial"/>
+          <w:sz w:val="21"/>
+          <w:szCs w:val="21"/>
+          <w:highlight w:val="yellow"/>
+          <w:lang w:val="en-US" w:eastAsia="it-IT"/>
+        </w:rPr>
+        <w:t xml:space="preserve"> (ARIMA/XGBoost</w:t>
+      </w:r>
+      <w:r>
+        <w:rPr>
+          <w:rFonts w:ascii="Arial" w:eastAsia="Times New Roman" w:hAnsi="Arial" w:cs="Arial"/>
+          <w:sz w:val="21"/>
+          <w:szCs w:val="21"/>
+          <w:highlight w:val="yellow"/>
+          <w:lang w:val="en-US" w:eastAsia="it-IT"/>
+        </w:rPr>
+        <w:t>/RF</w:t>
+      </w:r>
+      <w:r>
+        <w:rPr>
+          <w:rFonts w:ascii="Arial" w:eastAsia="Times New Roman" w:hAnsi="Arial" w:cs="Arial"/>
+          <w:sz w:val="21"/>
+          <w:szCs w:val="21"/>
+          <w:highlight w:val="yellow"/>
+          <w:lang w:val="en-US" w:eastAsia="it-IT"/>
+        </w:rPr>
+        <w:t>)</w:t>
+      </w:r>
+      <w:r>
+        <w:rPr>
+          <w:rFonts w:ascii="Arial" w:eastAsia="Times New Roman" w:hAnsi="Arial" w:cs="Arial"/>
+          <w:sz w:val="21"/>
+          <w:szCs w:val="21"/>
+          <w:highlight w:val="yellow"/>
+          <w:lang w:val="en-US" w:eastAsia="it-IT"/>
+        </w:rPr>
+        <w:t>?</w:t>
+      </w:r>
+    </w:p>
+    <w:p>
+      <w:pPr>
+        <w:spacing w:before="100" w:beforeAutospacing="1" w:after="100" w:afterAutospacing="1" w:line="240" w:lineRule="auto"/>
         <w:rPr>
           <w:rFonts w:ascii="Arial" w:eastAsia="Times New Roman" w:hAnsi="Arial" w:cs="Arial"/>
           <w:sz w:val="21"/>
           <w:szCs w:val="21"/>
           <w:lang w:val="en-US" w:eastAsia="it-IT"/>
         </w:rPr>
-        <w:t>'</w:t>
-      </w:r>
-      <w:proofErr w:type="spellStart"/>
+      </w:pPr>
       <w:r>
         <w:rPr>
           <w:rFonts w:ascii="Arial" w:eastAsia="Times New Roman" w:hAnsi="Arial" w:cs="Arial"/>
@@ -651,59 +673,8 @@
           <w:szCs w:val="21"/>
           <w:lang w:val="en-US" w:eastAsia="it-IT"/>
         </w:rPr>
-        <w:t>BayesSearchCV</w:t>
-      </w:r>
-      <w:proofErr w:type="spellEnd"/>
-      <w:r>
-        <w:rPr>
-          <w:rFonts w:ascii="Arial" w:eastAsia="Times New Roman" w:hAnsi="Arial" w:cs="Arial"/>
-          <w:sz w:val="21"/>
-          <w:szCs w:val="21"/>
-          <w:lang w:val="en-US" w:eastAsia="it-IT"/>
-        </w:rPr>
-        <w:t>' object has no attribute '</w:t>
-      </w:r>
-      <w:proofErr w:type="spellStart"/>
-      <w:r>
-        <w:rPr>
-          <w:rFonts w:ascii="Arial" w:eastAsia="Times New Roman" w:hAnsi="Arial" w:cs="Arial"/>
-          <w:sz w:val="21"/>
-          <w:szCs w:val="21"/>
-          <w:lang w:val="en-US" w:eastAsia="it-IT"/>
-        </w:rPr>
-        <w:t>cv_results</w:t>
-      </w:r>
-      <w:proofErr w:type="spellEnd"/>
-      <w:r>
-        <w:rPr>
-          <w:rFonts w:ascii="Arial" w:eastAsia="Times New Roman" w:hAnsi="Arial" w:cs="Arial"/>
-          <w:sz w:val="21"/>
-          <w:szCs w:val="21"/>
-          <w:lang w:val="en-US" w:eastAsia="it-IT"/>
-        </w:rPr>
-        <w:t>_'</w:t>
-      </w:r>
-    </w:p>
-    <w:p>
-      <w:pPr>
-        <w:spacing w:before="100" w:beforeAutospacing="1" w:after="100" w:afterAutospacing="1" w:line="240" w:lineRule="auto"/>
-        <w:rPr>
-          <w:rFonts w:ascii="Arial" w:eastAsia="Times New Roman" w:hAnsi="Arial" w:cs="Arial"/>
-          <w:sz w:val="21"/>
-          <w:szCs w:val="21"/>
-          <w:lang w:val="en-US" w:eastAsia="it-IT"/>
-        </w:rPr>
-      </w:pPr>
-      <w:r>
-        <w:rPr>
-          <w:rFonts w:ascii="Arial" w:eastAsia="Times New Roman" w:hAnsi="Arial" w:cs="Arial"/>
-          <w:sz w:val="21"/>
-          <w:szCs w:val="21"/>
-          <w:lang w:val="en-US" w:eastAsia="it-IT"/>
-        </w:rPr>
         <w:t>Timeseries problems requires </w:t>
       </w:r>
-      <w:proofErr w:type="gramStart"/>
       <w:r>
         <w:rPr>
           <w:rFonts w:ascii="Arial" w:eastAsia="Times New Roman" w:hAnsi="Arial" w:cs="Arial"/>
@@ -713,19 +684,7 @@
           <w:szCs w:val="21"/>
           <w:lang w:val="en-US" w:eastAsia="it-IT"/>
         </w:rPr>
-        <w:t>time based</w:t>
-      </w:r>
-      <w:proofErr w:type="gramEnd"/>
-      <w:r>
-        <w:rPr>
-          <w:rFonts w:ascii="Arial" w:eastAsia="Times New Roman" w:hAnsi="Arial" w:cs="Arial"/>
-          <w:b/>
-          <w:bCs/>
-          <w:sz w:val="21"/>
-          <w:szCs w:val="21"/>
-          <w:lang w:val="en-US" w:eastAsia="it-IT"/>
-        </w:rPr>
-        <w:t xml:space="preserve"> validation</w:t>
+        <w:t>time based validation</w:t>
       </w:r>
       <w:r>
         <w:rPr>
@@ -734,87 +693,7 @@
           <w:szCs w:val="21"/>
           <w:lang w:val="en-US" w:eastAsia="it-IT"/>
         </w:rPr>
-        <w:t xml:space="preserve"> instead of </w:t>
-      </w:r>
-      <w:proofErr w:type="spellStart"/>
-      <w:r>
-        <w:rPr>
-          <w:rFonts w:ascii="Arial" w:eastAsia="Times New Roman" w:hAnsi="Arial" w:cs="Arial"/>
-          <w:sz w:val="21"/>
-          <w:szCs w:val="21"/>
-          <w:lang w:val="en-US" w:eastAsia="it-IT"/>
-        </w:rPr>
-        <w:t>generaly</w:t>
-      </w:r>
-      <w:proofErr w:type="spellEnd"/>
-      <w:r>
-        <w:rPr>
-          <w:rFonts w:ascii="Arial" w:eastAsia="Times New Roman" w:hAnsi="Arial" w:cs="Arial"/>
-          <w:sz w:val="21"/>
-          <w:szCs w:val="21"/>
-          <w:lang w:val="en-US" w:eastAsia="it-IT"/>
-        </w:rPr>
-        <w:t xml:space="preserve"> used </w:t>
-      </w:r>
-      <w:proofErr w:type="spellStart"/>
-      <w:r>
-        <w:rPr>
-          <w:rFonts w:ascii="Arial" w:eastAsia="Times New Roman" w:hAnsi="Arial" w:cs="Arial"/>
-          <w:sz w:val="21"/>
-          <w:szCs w:val="21"/>
-          <w:lang w:val="en-US" w:eastAsia="it-IT"/>
-        </w:rPr>
-        <w:t>kfold</w:t>
-      </w:r>
-      <w:proofErr w:type="spellEnd"/>
-      <w:r>
-        <w:rPr>
-          <w:rFonts w:ascii="Arial" w:eastAsia="Times New Roman" w:hAnsi="Arial" w:cs="Arial"/>
-          <w:sz w:val="21"/>
-          <w:szCs w:val="21"/>
-          <w:lang w:val="en-US" w:eastAsia="it-IT"/>
-        </w:rPr>
-        <w:t xml:space="preserve"> validation in regression problem. </w:t>
-      </w:r>
-      <w:proofErr w:type="spellStart"/>
-      <w:r>
-        <w:rPr>
-          <w:rFonts w:ascii="Arial" w:eastAsia="Times New Roman" w:hAnsi="Arial" w:cs="Arial"/>
-          <w:sz w:val="21"/>
-          <w:szCs w:val="21"/>
-          <w:lang w:val="en-US" w:eastAsia="it-IT"/>
-        </w:rPr>
-        <w:t>Kfold</w:t>
-      </w:r>
-      <w:proofErr w:type="spellEnd"/>
-      <w:r>
-        <w:rPr>
-          <w:rFonts w:ascii="Arial" w:eastAsia="Times New Roman" w:hAnsi="Arial" w:cs="Arial"/>
-          <w:sz w:val="21"/>
-          <w:szCs w:val="21"/>
-          <w:lang w:val="en-US" w:eastAsia="it-IT"/>
-        </w:rPr>
-        <w:t xml:space="preserve"> splits the data randomly and checking the model accuracy by predicting on </w:t>
-      </w:r>
-      <w:proofErr w:type="spellStart"/>
-      <w:r>
-        <w:rPr>
-          <w:rFonts w:ascii="Arial" w:eastAsia="Times New Roman" w:hAnsi="Arial" w:cs="Arial"/>
-          <w:sz w:val="21"/>
-          <w:szCs w:val="21"/>
-          <w:lang w:val="en-US" w:eastAsia="it-IT"/>
-        </w:rPr>
-        <w:t>timeperiod</w:t>
-      </w:r>
-      <w:proofErr w:type="spellEnd"/>
-      <w:r>
-        <w:rPr>
-          <w:rFonts w:ascii="Arial" w:eastAsia="Times New Roman" w:hAnsi="Arial" w:cs="Arial"/>
-          <w:sz w:val="21"/>
-          <w:szCs w:val="21"/>
-          <w:lang w:val="en-US" w:eastAsia="it-IT"/>
-        </w:rPr>
-        <w:t xml:space="preserve"> 2016 by using 2017 data makes no sense.</w:t>
+        <w:t> instead of generaly used kfold validation in regression problem. Kfold splits the data randomly and checking the model accuracy by predicting on timeperiod 2016 by using 2017 data makes no sense.</w:t>
       </w:r>
     </w:p>
     <w:p>
@@ -835,27 +714,7 @@
           <w:szCs w:val="21"/>
           <w:lang w:val="en-US" w:eastAsia="it-IT"/>
         </w:rPr>
-        <w:t xml:space="preserve">Here we used </w:t>
-      </w:r>
-      <w:proofErr w:type="gramStart"/>
-      <w:r>
-        <w:rPr>
-          <w:rFonts w:ascii="Arial" w:eastAsia="Times New Roman" w:hAnsi="Arial" w:cs="Arial"/>
-          <w:sz w:val="21"/>
-          <w:szCs w:val="21"/>
-          <w:lang w:val="en-US" w:eastAsia="it-IT"/>
-        </w:rPr>
-        <w:t>time based</w:t>
-      </w:r>
-      <w:proofErr w:type="gramEnd"/>
-      <w:r>
-        <w:rPr>
-          <w:rFonts w:ascii="Arial" w:eastAsia="Times New Roman" w:hAnsi="Arial" w:cs="Arial"/>
-          <w:sz w:val="21"/>
-          <w:szCs w:val="21"/>
-          <w:lang w:val="en-US" w:eastAsia="it-IT"/>
-        </w:rPr>
-        <w:t xml:space="preserve"> validation for the time period (2017-01-01 to 2017-04-01) of 4 months, since the test set contains 4 months data to predict</w:t>
+        <w:t>Here we used time based validation for the time period (2017-01-01 to 2017-04-01) of 4 months, since the test set contains 4 months data to predict</w:t>
       </w:r>
       <w:r>
         <w:rPr>
@@ -867,83 +726,6 @@
         </w:rPr>
         <w:t>.</w:t>
       </w:r>
-    </w:p>
-    <w:p>
-      <w:pPr>
-        <w:spacing w:before="100" w:beforeAutospacing="1" w:after="100" w:afterAutospacing="1" w:line="240" w:lineRule="auto"/>
-        <w:rPr>
-          <w:rFonts w:ascii="Cambria" w:hAnsi="Cambria"/>
-          <w:color w:val="222635"/>
-          <w:sz w:val="29"/>
-          <w:szCs w:val="29"/>
-          <w:shd w:val="clear" w:color="auto" w:fill="FFFFFF"/>
-        </w:rPr>
-      </w:pPr>
-    </w:p>
-    <w:p>
-      <w:pPr>
-        <w:spacing w:before="100" w:beforeAutospacing="1" w:after="100" w:afterAutospacing="1" w:line="240" w:lineRule="auto"/>
-        <w:rPr>
-          <w:rFonts w:ascii="Cambria" w:hAnsi="Cambria"/>
-          <w:color w:val="222635"/>
-          <w:sz w:val="29"/>
-          <w:szCs w:val="29"/>
-          <w:shd w:val="clear" w:color="auto" w:fill="FFFFFF"/>
-        </w:rPr>
-      </w:pPr>
-      <w:r>
-        <w:rPr>
-          <w:rFonts w:ascii="Cambria" w:hAnsi="Cambria"/>
-          <w:color w:val="222635"/>
-          <w:sz w:val="29"/>
-          <w:szCs w:val="29"/>
-          <w:shd w:val="clear" w:color="auto" w:fill="FFFFFF"/>
-        </w:rPr>
-        <w:t xml:space="preserve">Idea: </w:t>
-      </w:r>
-      <w:r>
-        <w:rPr>
-          <w:rFonts w:ascii="Cambria" w:hAnsi="Cambria"/>
-          <w:color w:val="222635"/>
-          <w:sz w:val="29"/>
-          <w:szCs w:val="29"/>
-          <w:shd w:val="clear" w:color="auto" w:fill="FFFFFF"/>
-        </w:rPr>
-        <w:t xml:space="preserve"> </w:t>
-      </w:r>
-      <w:proofErr w:type="spellStart"/>
-      <w:r>
-        <w:rPr>
-          <w:rFonts w:ascii="Cambria" w:hAnsi="Cambria"/>
-          <w:color w:val="222635"/>
-          <w:sz w:val="29"/>
-          <w:szCs w:val="29"/>
-          <w:shd w:val="clear" w:color="auto" w:fill="FFFFFF"/>
-        </w:rPr>
-        <w:t>kmeans</w:t>
-      </w:r>
-      <w:proofErr w:type="spellEnd"/>
-      <w:r>
-        <w:rPr>
-          <w:rFonts w:ascii="Cambria" w:hAnsi="Cambria"/>
-          <w:color w:val="222635"/>
-          <w:sz w:val="29"/>
-          <w:szCs w:val="29"/>
-          <w:shd w:val="clear" w:color="auto" w:fill="FFFFFF"/>
-        </w:rPr>
-        <w:t xml:space="preserve"> or something?</w:t>
-      </w:r>
-    </w:p>
-    <w:p>
-      <w:pPr>
-        <w:spacing w:before="100" w:beforeAutospacing="1" w:after="100" w:afterAutospacing="1" w:line="240" w:lineRule="auto"/>
-        <w:rPr>
-          <w:rFonts w:ascii="Arial" w:eastAsia="Times New Roman" w:hAnsi="Arial" w:cs="Arial"/>
-          <w:sz w:val="21"/>
-          <w:szCs w:val="21"/>
-          <w:lang w:val="en-US" w:eastAsia="it-IT"/>
-        </w:rPr>
-      </w:pPr>
     </w:p>
     <w:sectPr>
       <w:pgSz w:w="11906" w:h="16838"/>

</xml_diff>